<commit_message>
Added note for visualization in Project report
</commit_message>
<xml_diff>
--- a/assignment_2/771948_Project_Report_Task2.docx
+++ b/assignment_2/771948_Project_Report_Task2.docx
@@ -5,7 +5,7 @@
     <w:p>
       <w:pPr>
         <w:pStyle w:val="Heading2"/>
-        <w:jc w:val="center"/>
+        <w:jc w:val="both"/>
         <w:rPr>
           <w:rFonts w:ascii="Arial" w:hAnsi="Arial" w:cs="Arial"/>
           <w:sz w:val="22"/>
@@ -33,17 +33,8 @@
     </w:p>
     <w:p>
       <w:pPr>
-        <w:jc w:val="center"/>
-        <w:rPr>
-          <w:rFonts w:ascii="Arial" w:hAnsi="Arial" w:cs="Arial"/>
-          <w:b/>
-          <w:bCs/>
-        </w:rPr>
-      </w:pPr>
-    </w:p>
-    <w:p>
-      <w:pPr>
         <w:pStyle w:val="Heading3"/>
+        <w:jc w:val="both"/>
         <w:rPr>
           <w:rFonts w:ascii="Arial" w:hAnsi="Arial" w:cs="Arial"/>
           <w:sz w:val="22"/>
@@ -182,6 +173,7 @@
     <w:p>
       <w:pPr>
         <w:pStyle w:val="Heading3"/>
+        <w:jc w:val="both"/>
         <w:rPr>
           <w:rFonts w:ascii="Arial" w:hAnsi="Arial" w:cs="Arial"/>
           <w:sz w:val="22"/>
@@ -236,6 +228,7 @@
     <w:p>
       <w:pPr>
         <w:pStyle w:val="Heading3"/>
+        <w:jc w:val="both"/>
         <w:rPr>
           <w:rFonts w:ascii="Arial" w:hAnsi="Arial" w:cs="Arial"/>
           <w:sz w:val="22"/>
@@ -326,48 +319,55 @@
     <w:p>
       <w:pPr>
         <w:pStyle w:val="Heading3"/>
-        <w:rPr>
-          <w:rFonts w:ascii="Arial" w:hAnsi="Arial" w:cs="Arial"/>
-          <w:sz w:val="22"/>
-          <w:szCs w:val="22"/>
-        </w:rPr>
-      </w:pPr>
-      <w:r>
-        <w:rPr>
-          <w:rFonts w:ascii="Arial" w:hAnsi="Arial" w:cs="Arial"/>
-          <w:sz w:val="22"/>
-          <w:szCs w:val="22"/>
+        <w:jc w:val="both"/>
+        <w:rPr>
+          <w:rFonts w:ascii="Arial" w:hAnsi="Arial" w:cs="Arial"/>
+          <w:sz w:val="22"/>
+          <w:szCs w:val="22"/>
+        </w:rPr>
+      </w:pPr>
+      <w:r>
+        <w:rPr>
+          <w:rFonts w:ascii="Arial" w:hAnsi="Arial" w:cs="Arial"/>
+          <w:sz w:val="22"/>
+          <w:szCs w:val="22"/>
+        </w:rPr>
+        <w:t>Challenges:</w:t>
+      </w:r>
+    </w:p>
+    <w:p>
+      <w:pPr>
+        <w:jc w:val="both"/>
+        <w:rPr>
+          <w:rFonts w:ascii="Arial" w:hAnsi="Arial" w:cs="Arial"/>
+        </w:rPr>
+      </w:pPr>
+      <w:r>
+        <w:rPr>
+          <w:rFonts w:ascii="Arial" w:hAnsi="Arial" w:cs="Arial"/>
+        </w:rPr>
+        <w:t xml:space="preserve">The challenges during preprocessing involved reshaping the images to fit the model's input requirements, normalizing pixel values to the </w:t>
+      </w:r>
+      <w:proofErr w:type="spellStart"/>
+      <w:r>
+        <w:rPr>
+          <w:rFonts w:ascii="Arial" w:hAnsi="Arial" w:cs="Arial"/>
+        </w:rPr>
+        <w:t>rnge</w:t>
+      </w:r>
+      <w:proofErr w:type="spellEnd"/>
+      <w:r>
+        <w:rPr>
+          <w:rFonts w:ascii="Arial" w:hAnsi="Arial" w:cs="Arial"/>
+        </w:rPr>
+        <w:t xml:space="preserve"> [0, 1], and encoding the labels for a multi-</w:t>
+      </w:r>
+      <w:r>
+        <w:rPr>
+          <w:rFonts w:ascii="Arial" w:hAnsi="Arial" w:cs="Arial"/>
         </w:rPr>
         <w:lastRenderedPageBreak/>
-        <w:t>Challenges:</w:t>
-      </w:r>
-    </w:p>
-    <w:p>
-      <w:pPr>
-        <w:jc w:val="both"/>
-        <w:rPr>
-          <w:rFonts w:ascii="Arial" w:hAnsi="Arial" w:cs="Arial"/>
-        </w:rPr>
-      </w:pPr>
-      <w:r>
-        <w:rPr>
-          <w:rFonts w:ascii="Arial" w:hAnsi="Arial" w:cs="Arial"/>
-        </w:rPr>
-        <w:t xml:space="preserve">The challenges during preprocessing involved reshaping the images to fit the model's input requirements, normalizing pixel values to the </w:t>
-      </w:r>
-      <w:proofErr w:type="spellStart"/>
-      <w:r>
-        <w:rPr>
-          <w:rFonts w:ascii="Arial" w:hAnsi="Arial" w:cs="Arial"/>
-        </w:rPr>
-        <w:t>rnge</w:t>
-      </w:r>
-      <w:proofErr w:type="spellEnd"/>
-      <w:r>
-        <w:rPr>
-          <w:rFonts w:ascii="Arial" w:hAnsi="Arial" w:cs="Arial"/>
-        </w:rPr>
-        <w:t xml:space="preserve"> [0, 1], and encoding the labels for a multi-label setup using one-hot encoding. We faced several challenges when we need to choose which activation function and</w:t>
+        <w:t>label setup using one-hot encoding. We faced several challenges when we need to choose which activation function and</w:t>
       </w:r>
       <w:r>
         <w:rPr>
@@ -393,6 +393,7 @@
     <w:p>
       <w:pPr>
         <w:pStyle w:val="Heading3"/>
+        <w:jc w:val="both"/>
         <w:rPr>
           <w:rFonts w:ascii="Arial" w:hAnsi="Arial" w:cs="Arial"/>
           <w:sz w:val="22"/>
@@ -507,6 +508,7 @@
     <w:p>
       <w:pPr>
         <w:pStyle w:val="Heading3"/>
+        <w:jc w:val="both"/>
         <w:rPr>
           <w:rFonts w:ascii="Arial" w:hAnsi="Arial" w:cs="Arial"/>
           <w:sz w:val="22"/>
@@ -657,6 +659,7 @@
     <w:p>
       <w:pPr>
         <w:pStyle w:val="Heading3"/>
+        <w:jc w:val="both"/>
         <w:rPr>
           <w:rFonts w:ascii="Arial" w:hAnsi="Arial" w:cs="Arial"/>
           <w:sz w:val="22"/>
@@ -678,6 +681,7 @@
         <w:shd w:val="clear" w:color="auto" w:fill="FFFFFF"/>
         <w:wordWrap w:val="0"/>
         <w:spacing w:line="244" w:lineRule="atLeast"/>
+        <w:jc w:val="both"/>
         <w:rPr>
           <w:rStyle w:val="ui-provider"/>
           <w:rFonts w:ascii="Arial" w:hAnsi="Arial" w:cs="Arial"/>
@@ -828,6 +832,7 @@
     <w:p>
       <w:pPr>
         <w:pStyle w:val="Heading3"/>
+        <w:jc w:val="both"/>
         <w:rPr>
           <w:rFonts w:ascii="Arial" w:hAnsi="Arial" w:cs="Arial"/>
           <w:sz w:val="22"/>
@@ -866,6 +871,7 @@
         </w:tabs>
         <w:wordWrap w:val="0"/>
         <w:spacing w:after="0" w:line="244" w:lineRule="atLeast"/>
+        <w:jc w:val="both"/>
         <w:rPr>
           <w:rFonts w:ascii="Arial" w:hAnsi="Arial" w:cs="Arial"/>
         </w:rPr>
@@ -944,6 +950,7 @@
         </w:tabs>
         <w:wordWrap w:val="0"/>
         <w:spacing w:after="0" w:line="244" w:lineRule="atLeast"/>
+        <w:jc w:val="both"/>
         <w:rPr>
           <w:rFonts w:ascii="Arial" w:hAnsi="Arial" w:cs="Arial"/>
         </w:rPr>
@@ -972,6 +979,7 @@
         </w:tabs>
         <w:wordWrap w:val="0"/>
         <w:spacing w:after="0" w:line="244" w:lineRule="atLeast"/>
+        <w:jc w:val="both"/>
         <w:rPr>
           <w:rFonts w:ascii="Arial" w:hAnsi="Arial" w:cs="Arial"/>
         </w:rPr>
@@ -1054,8 +1062,9 @@
         </w:tabs>
         <w:wordWrap w:val="0"/>
         <w:spacing w:after="0" w:line="244" w:lineRule="atLeast"/>
-        <w:rPr>
-          <w:rFonts w:ascii="Courier New" w:hAnsi="Courier New" w:cs="Courier New"/>
+        <w:jc w:val="both"/>
+        <w:rPr>
+          <w:rFonts w:ascii="Arial" w:hAnsi="Arial" w:cs="Arial"/>
         </w:rPr>
       </w:pPr>
     </w:p>
@@ -1083,15 +1092,16 @@
         <w:wordWrap w:val="0"/>
         <w:spacing w:after="0" w:line="244" w:lineRule="atLeast"/>
         <w:ind w:left="720"/>
+        <w:jc w:val="both"/>
         <w:rPr>
           <w:rStyle w:val="Emphasis"/>
-          <w:rFonts w:ascii="Courier New" w:hAnsi="Courier New" w:cs="Courier New"/>
+          <w:rFonts w:ascii="Arial" w:hAnsi="Arial" w:cs="Arial"/>
         </w:rPr>
       </w:pPr>
       <w:r>
         <w:rPr>
           <w:rStyle w:val="Emphasis"/>
-          <w:rFonts w:ascii="Courier New" w:hAnsi="Courier New" w:cs="Courier New"/>
+          <w:rFonts w:ascii="Arial" w:hAnsi="Arial" w:cs="Arial"/>
         </w:rPr>
         <w:t>Test loss: 1.0049712657928467</w:t>
       </w:r>
@@ -1120,15 +1130,16 @@
         <w:wordWrap w:val="0"/>
         <w:spacing w:after="0" w:line="244" w:lineRule="atLeast"/>
         <w:ind w:left="720"/>
+        <w:jc w:val="both"/>
         <w:rPr>
           <w:rStyle w:val="Emphasis"/>
-          <w:rFonts w:ascii="Courier New" w:hAnsi="Courier New" w:cs="Courier New"/>
+          <w:rFonts w:ascii="Arial" w:hAnsi="Arial" w:cs="Arial"/>
         </w:rPr>
       </w:pPr>
       <w:r>
         <w:rPr>
           <w:rStyle w:val="Emphasis"/>
-          <w:rFonts w:ascii="Courier New" w:hAnsi="Courier New" w:cs="Courier New"/>
+          <w:rFonts w:ascii="Arial" w:hAnsi="Arial" w:cs="Arial"/>
         </w:rPr>
         <w:t>Test accuracy for digit_0: 0.9526000022888184</w:t>
       </w:r>
@@ -1157,15 +1168,16 @@
         <w:wordWrap w:val="0"/>
         <w:spacing w:after="0" w:line="244" w:lineRule="atLeast"/>
         <w:ind w:left="720"/>
+        <w:jc w:val="both"/>
         <w:rPr>
           <w:rStyle w:val="Emphasis"/>
-          <w:rFonts w:ascii="Courier New" w:hAnsi="Courier New" w:cs="Courier New"/>
+          <w:rFonts w:ascii="Arial" w:hAnsi="Arial" w:cs="Arial"/>
         </w:rPr>
       </w:pPr>
       <w:r>
         <w:rPr>
           <w:rStyle w:val="Emphasis"/>
-          <w:rFonts w:ascii="Courier New" w:hAnsi="Courier New" w:cs="Courier New"/>
+          <w:rFonts w:ascii="Arial" w:hAnsi="Arial" w:cs="Arial"/>
         </w:rPr>
         <w:t>Test accuracy for digit_1: 0.9549999833106995</w:t>
       </w:r>
@@ -1179,19 +1191,20 @@
         <w:jc w:val="both"/>
         <w:rPr>
           <w:rStyle w:val="Emphasis"/>
-          <w:rFonts w:ascii="Courier New" w:hAnsi="Courier New" w:cs="Courier New"/>
+          <w:rFonts w:ascii="Arial" w:hAnsi="Arial" w:cs="Arial"/>
         </w:rPr>
       </w:pPr>
       <w:r>
         <w:rPr>
           <w:rStyle w:val="Emphasis"/>
-          <w:rFonts w:ascii="Courier New" w:hAnsi="Courier New" w:cs="Courier New"/>
+          <w:rFonts w:ascii="Arial" w:hAnsi="Arial" w:cs="Arial"/>
         </w:rPr>
         <w:t>Test accuracy for digit_2: 0.9416499733924866</w:t>
       </w:r>
     </w:p>
     <w:p>
       <w:pPr>
+        <w:jc w:val="both"/>
         <w:rPr>
           <w:rFonts w:ascii="Arial" w:hAnsi="Arial" w:cs="Arial"/>
         </w:rPr>
@@ -1239,13 +1252,7 @@
         <w:rPr>
           <w:rFonts w:ascii="Arial" w:hAnsi="Arial" w:cs="Arial"/>
         </w:rPr>
-        <w:t>as the loss function</w:t>
-      </w:r>
-      <w:r>
-        <w:rPr>
-          <w:rFonts w:ascii="Arial" w:hAnsi="Arial" w:cs="Arial"/>
-        </w:rPr>
-        <w:t xml:space="preserve"> </w:t>
+        <w:t xml:space="preserve">as the loss function </w:t>
       </w:r>
       <w:r>
         <w:rPr>
@@ -1322,13 +1329,15 @@
     </w:p>
     <w:p>
       <w:pPr>
-        <w:rPr>
-          <w:rFonts w:ascii="Arial" w:hAnsi="Arial" w:cs="Arial"/>
-        </w:rPr>
-      </w:pPr>
-    </w:p>
-    <w:p>
-      <w:pPr>
+        <w:jc w:val="both"/>
+        <w:rPr>
+          <w:rFonts w:ascii="Arial" w:hAnsi="Arial" w:cs="Arial"/>
+        </w:rPr>
+      </w:pPr>
+    </w:p>
+    <w:p>
+      <w:pPr>
+        <w:jc w:val="both"/>
         <w:rPr>
           <w:rFonts w:ascii="Arial" w:hAnsi="Arial" w:cs="Arial"/>
         </w:rPr>
@@ -1395,8 +1404,12 @@
         <w:wordWrap w:val="0"/>
         <w:spacing w:line="244" w:lineRule="atLeast"/>
         <w:ind w:left="720"/>
+        <w:jc w:val="both"/>
         <w:rPr>
           <w:rStyle w:val="Emphasis"/>
+          <w:rFonts w:ascii="Arial" w:hAnsi="Arial" w:cs="Arial"/>
+          <w:sz w:val="22"/>
+          <w:szCs w:val="22"/>
         </w:rPr>
       </w:pPr>
     </w:p>
@@ -1407,13 +1420,20 @@
         <w:wordWrap w:val="0"/>
         <w:spacing w:line="244" w:lineRule="atLeast"/>
         <w:ind w:left="720"/>
+        <w:jc w:val="both"/>
         <w:rPr>
           <w:rStyle w:val="Emphasis"/>
+          <w:rFonts w:ascii="Arial" w:hAnsi="Arial" w:cs="Arial"/>
+          <w:sz w:val="22"/>
+          <w:szCs w:val="22"/>
         </w:rPr>
       </w:pPr>
       <w:r>
         <w:rPr>
           <w:rStyle w:val="Emphasis"/>
+          <w:rFonts w:ascii="Arial" w:hAnsi="Arial" w:cs="Arial"/>
+          <w:sz w:val="22"/>
+          <w:szCs w:val="22"/>
         </w:rPr>
         <w:t>Test loss: 0.3763981759548187</w:t>
       </w:r>
@@ -1425,13 +1445,20 @@
         <w:wordWrap w:val="0"/>
         <w:spacing w:line="244" w:lineRule="atLeast"/>
         <w:ind w:left="720"/>
+        <w:jc w:val="both"/>
         <w:rPr>
           <w:rStyle w:val="Emphasis"/>
+          <w:rFonts w:ascii="Arial" w:hAnsi="Arial" w:cs="Arial"/>
+          <w:sz w:val="22"/>
+          <w:szCs w:val="22"/>
         </w:rPr>
       </w:pPr>
       <w:r>
         <w:rPr>
           <w:rStyle w:val="Emphasis"/>
+          <w:rFonts w:ascii="Arial" w:hAnsi="Arial" w:cs="Arial"/>
+          <w:sz w:val="22"/>
+          <w:szCs w:val="22"/>
         </w:rPr>
         <w:t>Test accuracy for digit_0: 0.907800018787384</w:t>
       </w:r>
@@ -1443,13 +1470,20 @@
         <w:wordWrap w:val="0"/>
         <w:spacing w:line="244" w:lineRule="atLeast"/>
         <w:ind w:left="720"/>
+        <w:jc w:val="both"/>
         <w:rPr>
           <w:rStyle w:val="Emphasis"/>
+          <w:rFonts w:ascii="Arial" w:hAnsi="Arial" w:cs="Arial"/>
+          <w:sz w:val="22"/>
+          <w:szCs w:val="22"/>
         </w:rPr>
       </w:pPr>
       <w:r>
         <w:rPr>
           <w:rStyle w:val="Emphasis"/>
+          <w:rFonts w:ascii="Arial" w:hAnsi="Arial" w:cs="Arial"/>
+          <w:sz w:val="22"/>
+          <w:szCs w:val="22"/>
         </w:rPr>
         <w:t>Test accuracy for digit_1: 0.9002500176429749</w:t>
       </w:r>
@@ -1461,13 +1495,20 @@
         <w:wordWrap w:val="0"/>
         <w:spacing w:line="244" w:lineRule="atLeast"/>
         <w:ind w:left="720"/>
+        <w:jc w:val="both"/>
         <w:rPr>
           <w:rStyle w:val="Emphasis"/>
+          <w:rFonts w:ascii="Arial" w:hAnsi="Arial" w:cs="Arial"/>
+          <w:sz w:val="22"/>
+          <w:szCs w:val="22"/>
         </w:rPr>
       </w:pPr>
       <w:r>
         <w:rPr>
           <w:rStyle w:val="Emphasis"/>
+          <w:rFonts w:ascii="Arial" w:hAnsi="Arial" w:cs="Arial"/>
+          <w:sz w:val="22"/>
+          <w:szCs w:val="22"/>
         </w:rPr>
         <w:t>Test accuracy for digit_2: 0.9164999723434448</w:t>
       </w:r>
@@ -1479,8 +1520,12 @@
         <w:wordWrap w:val="0"/>
         <w:spacing w:line="244" w:lineRule="atLeast"/>
         <w:ind w:left="720"/>
+        <w:jc w:val="both"/>
         <w:rPr>
           <w:rStyle w:val="Emphasis"/>
+          <w:rFonts w:ascii="Arial" w:hAnsi="Arial" w:cs="Arial"/>
+          <w:sz w:val="22"/>
+          <w:szCs w:val="22"/>
         </w:rPr>
       </w:pPr>
     </w:p>
@@ -1520,13 +1565,7 @@
         <w:rPr>
           <w:rFonts w:ascii="Arial" w:hAnsi="Arial" w:cs="Arial"/>
         </w:rPr>
-        <w:t>The model using</w:t>
-      </w:r>
-      <w:r>
-        <w:rPr>
-          <w:rFonts w:ascii="Arial" w:hAnsi="Arial" w:cs="Arial"/>
-        </w:rPr>
-        <w:t xml:space="preserve"> </w:t>
+        <w:t xml:space="preserve">The model using </w:t>
       </w:r>
       <w:proofErr w:type="spellStart"/>
       <w:r>
@@ -1535,32 +1574,24 @@
           <w:b/>
           <w:bCs/>
         </w:rPr>
-        <w:t>S</w:t>
-      </w:r>
+        <w:t>Softmax</w:t>
+      </w:r>
+      <w:proofErr w:type="spellEnd"/>
       <w:r>
         <w:rPr>
           <w:rFonts w:ascii="Arial" w:hAnsi="Arial" w:cs="Arial"/>
           <w:b/>
           <w:bCs/>
         </w:rPr>
-        <w:t>oftmax</w:t>
-      </w:r>
-      <w:proofErr w:type="spellEnd"/>
+        <w:t xml:space="preserve"> activation and binary </w:t>
+      </w:r>
+      <w:proofErr w:type="spellStart"/>
       <w:r>
         <w:rPr>
           <w:rFonts w:ascii="Arial" w:hAnsi="Arial" w:cs="Arial"/>
           <w:b/>
           <w:bCs/>
         </w:rPr>
-        <w:t xml:space="preserve"> activation and binary </w:t>
-      </w:r>
-      <w:proofErr w:type="spellStart"/>
-      <w:r>
-        <w:rPr>
-          <w:rFonts w:ascii="Arial" w:hAnsi="Arial" w:cs="Arial"/>
-          <w:b/>
-          <w:bCs/>
-        </w:rPr>
         <w:t>crossentropy</w:t>
       </w:r>
       <w:proofErr w:type="spellEnd"/>
@@ -1568,61 +1599,13 @@
         <w:rPr>
           <w:rFonts w:ascii="Arial" w:hAnsi="Arial" w:cs="Arial"/>
         </w:rPr>
-        <w:t xml:space="preserve"> as the loss function</w:t>
-      </w:r>
-      <w:r>
-        <w:rPr>
-          <w:rFonts w:ascii="Arial" w:hAnsi="Arial" w:cs="Arial"/>
-        </w:rPr>
-        <w:t xml:space="preserve"> showed better performance with </w:t>
-      </w:r>
-      <w:r>
-        <w:rPr>
-          <w:rFonts w:ascii="Arial" w:hAnsi="Arial" w:cs="Arial"/>
-        </w:rPr>
-        <w:t>high</w:t>
-      </w:r>
-      <w:r>
-        <w:rPr>
-          <w:rFonts w:ascii="Arial" w:hAnsi="Arial" w:cs="Arial"/>
-        </w:rPr>
-        <w:t>er</w:t>
-      </w:r>
-      <w:r>
-        <w:rPr>
-          <w:rFonts w:ascii="Arial" w:hAnsi="Arial" w:cs="Arial"/>
-        </w:rPr>
-        <w:t xml:space="preserve"> accuracy (around 9</w:t>
-      </w:r>
-      <w:r>
-        <w:rPr>
-          <w:rFonts w:ascii="Arial" w:hAnsi="Arial" w:cs="Arial"/>
-        </w:rPr>
-        <w:t>8</w:t>
-      </w:r>
-      <w:r>
-        <w:rPr>
-          <w:rFonts w:ascii="Arial" w:hAnsi="Arial" w:cs="Arial"/>
-        </w:rPr>
-        <w:t xml:space="preserve">%) and loss (around </w:t>
-      </w:r>
-      <w:r>
-        <w:rPr>
-          <w:rFonts w:ascii="Arial" w:hAnsi="Arial" w:cs="Arial"/>
-        </w:rPr>
-        <w:t>0.07</w:t>
-      </w:r>
-      <w:r>
-        <w:rPr>
-          <w:rFonts w:ascii="Arial" w:hAnsi="Arial" w:cs="Arial"/>
-        </w:rPr>
-        <w:t>)</w:t>
-      </w:r>
-      <w:r>
-        <w:rPr>
-          <w:rFonts w:ascii="Arial" w:hAnsi="Arial" w:cs="Arial"/>
-        </w:rPr>
-        <w:t>.</w:t>
+        <w:t xml:space="preserve"> as the loss function showed better performance with </w:t>
+      </w:r>
+      <w:r>
+        <w:rPr>
+          <w:rFonts w:ascii="Arial" w:hAnsi="Arial" w:cs="Arial"/>
+        </w:rPr>
+        <w:t>higher accuracy (around 98%) and loss (around 0.07).</w:t>
       </w:r>
     </w:p>
     <w:p>
@@ -1788,6 +1771,7 @@
         <w:shd w:val="clear" w:color="auto" w:fill="FFFFFF"/>
         <w:wordWrap w:val="0"/>
         <w:spacing w:line="244" w:lineRule="atLeast"/>
+        <w:jc w:val="both"/>
         <w:rPr>
           <w:rStyle w:val="ui-provider"/>
           <w:rFonts w:ascii="Arial" w:hAnsi="Arial" w:cs="Arial"/>
@@ -1803,14 +1787,21 @@
         <w:wordWrap w:val="0"/>
         <w:spacing w:line="244" w:lineRule="atLeast"/>
         <w:ind w:left="720"/>
+        <w:jc w:val="both"/>
         <w:rPr>
           <w:rStyle w:val="Emphasis"/>
+          <w:rFonts w:ascii="Arial" w:hAnsi="Arial" w:cs="Arial"/>
+          <w:sz w:val="22"/>
+          <w:szCs w:val="22"/>
         </w:rPr>
       </w:pPr>
       <w:proofErr w:type="spellStart"/>
       <w:r>
         <w:rPr>
           <w:rStyle w:val="Emphasis"/>
+          <w:rFonts w:ascii="Arial" w:hAnsi="Arial" w:cs="Arial"/>
+          <w:sz w:val="22"/>
+          <w:szCs w:val="22"/>
         </w:rPr>
         <w:t>val_loss</w:t>
       </w:r>
@@ -1818,6 +1809,9 @@
       <w:r>
         <w:rPr>
           <w:rStyle w:val="Emphasis"/>
+          <w:rFonts w:ascii="Arial" w:hAnsi="Arial" w:cs="Arial"/>
+          <w:sz w:val="22"/>
+          <w:szCs w:val="22"/>
         </w:rPr>
         <w:t>: 0.07059618085622787</w:t>
       </w:r>
@@ -1829,8 +1823,12 @@
         <w:wordWrap w:val="0"/>
         <w:spacing w:line="244" w:lineRule="atLeast"/>
         <w:ind w:left="720"/>
+        <w:jc w:val="both"/>
         <w:rPr>
           <w:rStyle w:val="Emphasis"/>
+          <w:rFonts w:ascii="Arial" w:hAnsi="Arial" w:cs="Arial"/>
+          <w:sz w:val="22"/>
+          <w:szCs w:val="22"/>
         </w:rPr>
       </w:pPr>
     </w:p>
@@ -1841,13 +1839,20 @@
         <w:wordWrap w:val="0"/>
         <w:spacing w:line="244" w:lineRule="atLeast"/>
         <w:ind w:left="720"/>
+        <w:jc w:val="both"/>
         <w:rPr>
           <w:rStyle w:val="Emphasis"/>
+          <w:rFonts w:ascii="Arial" w:hAnsi="Arial" w:cs="Arial"/>
+          <w:sz w:val="22"/>
+          <w:szCs w:val="22"/>
         </w:rPr>
       </w:pPr>
       <w:r>
         <w:rPr>
           <w:rStyle w:val="Emphasis"/>
+          <w:rFonts w:ascii="Arial" w:hAnsi="Arial" w:cs="Arial"/>
+          <w:sz w:val="22"/>
+          <w:szCs w:val="22"/>
         </w:rPr>
         <w:t xml:space="preserve">Best </w:t>
       </w:r>
@@ -1855,6 +1860,9 @@
       <w:r>
         <w:rPr>
           <w:rStyle w:val="Emphasis"/>
+          <w:rFonts w:ascii="Arial" w:hAnsi="Arial" w:cs="Arial"/>
+          <w:sz w:val="22"/>
+          <w:szCs w:val="22"/>
         </w:rPr>
         <w:t>val_loss</w:t>
       </w:r>
@@ -1862,6 +1870,9 @@
       <w:r>
         <w:rPr>
           <w:rStyle w:val="Emphasis"/>
+          <w:rFonts w:ascii="Arial" w:hAnsi="Arial" w:cs="Arial"/>
+          <w:sz w:val="22"/>
+          <w:szCs w:val="22"/>
         </w:rPr>
         <w:t xml:space="preserve"> So Far: 0.06173119693994522</w:t>
       </w:r>
@@ -1873,13 +1884,20 @@
         <w:wordWrap w:val="0"/>
         <w:spacing w:line="244" w:lineRule="atLeast"/>
         <w:ind w:left="720"/>
+        <w:jc w:val="both"/>
         <w:rPr>
           <w:rStyle w:val="Emphasis"/>
+          <w:rFonts w:ascii="Arial" w:hAnsi="Arial" w:cs="Arial"/>
+          <w:sz w:val="22"/>
+          <w:szCs w:val="22"/>
         </w:rPr>
       </w:pPr>
       <w:r>
         <w:rPr>
           <w:rStyle w:val="Emphasis"/>
+          <w:rFonts w:ascii="Arial" w:hAnsi="Arial" w:cs="Arial"/>
+          <w:sz w:val="22"/>
+          <w:szCs w:val="22"/>
         </w:rPr>
         <w:t xml:space="preserve">Total elapsed time: 05h 47m 46s </w:t>
       </w:r>
@@ -1891,8 +1909,12 @@
         <w:wordWrap w:val="0"/>
         <w:spacing w:line="244" w:lineRule="atLeast"/>
         <w:ind w:left="720"/>
+        <w:jc w:val="both"/>
         <w:rPr>
           <w:rStyle w:val="Emphasis"/>
+          <w:rFonts w:ascii="Arial" w:hAnsi="Arial" w:cs="Arial"/>
+          <w:sz w:val="22"/>
+          <w:szCs w:val="22"/>
         </w:rPr>
       </w:pPr>
     </w:p>
@@ -1903,13 +1925,20 @@
         <w:wordWrap w:val="0"/>
         <w:spacing w:line="244" w:lineRule="atLeast"/>
         <w:ind w:left="720"/>
+        <w:jc w:val="both"/>
         <w:rPr>
           <w:rStyle w:val="Emphasis"/>
+          <w:rFonts w:ascii="Arial" w:hAnsi="Arial" w:cs="Arial"/>
+          <w:sz w:val="22"/>
+          <w:szCs w:val="22"/>
         </w:rPr>
       </w:pPr>
       <w:r>
         <w:rPr>
           <w:rStyle w:val="Emphasis"/>
+          <w:rFonts w:ascii="Arial" w:hAnsi="Arial" w:cs="Arial"/>
+          <w:sz w:val="22"/>
+          <w:szCs w:val="22"/>
         </w:rPr>
         <w:t>{'conv_1_filters': 96, 'conv_2_filters': 128, 'conv_3_filters': 128, '</w:t>
       </w:r>
@@ -1917,6 +1946,9 @@
       <w:r>
         <w:rPr>
           <w:rStyle w:val="Emphasis"/>
+          <w:rFonts w:ascii="Arial" w:hAnsi="Arial" w:cs="Arial"/>
+          <w:sz w:val="22"/>
+          <w:szCs w:val="22"/>
         </w:rPr>
         <w:t>dense_units</w:t>
       </w:r>
@@ -1924,6 +1956,9 @@
       <w:r>
         <w:rPr>
           <w:rStyle w:val="Emphasis"/>
+          <w:rFonts w:ascii="Arial" w:hAnsi="Arial" w:cs="Arial"/>
+          <w:sz w:val="22"/>
+          <w:szCs w:val="22"/>
         </w:rPr>
         <w:t>': 256}</w:t>
       </w:r>
@@ -2105,13 +2140,20 @@
         <w:wordWrap w:val="0"/>
         <w:spacing w:line="244" w:lineRule="atLeast"/>
         <w:ind w:left="720"/>
+        <w:jc w:val="both"/>
         <w:rPr>
           <w:rStyle w:val="Emphasis"/>
+          <w:rFonts w:ascii="Arial" w:hAnsi="Arial" w:cs="Arial"/>
+          <w:sz w:val="22"/>
+          <w:szCs w:val="22"/>
         </w:rPr>
       </w:pPr>
       <w:r>
         <w:rPr>
           <w:rStyle w:val="Emphasis"/>
+          <w:rFonts w:ascii="Arial" w:hAnsi="Arial" w:cs="Arial"/>
+          <w:sz w:val="22"/>
+          <w:szCs w:val="22"/>
         </w:rPr>
         <w:t>Test loss: 0.06563404202461243</w:t>
       </w:r>
@@ -2123,13 +2165,20 @@
         <w:wordWrap w:val="0"/>
         <w:spacing w:line="244" w:lineRule="atLeast"/>
         <w:ind w:left="720"/>
+        <w:jc w:val="both"/>
         <w:rPr>
           <w:rStyle w:val="Emphasis"/>
+          <w:rFonts w:ascii="Arial" w:hAnsi="Arial" w:cs="Arial"/>
+          <w:sz w:val="22"/>
+          <w:szCs w:val="22"/>
         </w:rPr>
       </w:pPr>
       <w:r>
         <w:rPr>
           <w:rStyle w:val="Emphasis"/>
+          <w:rFonts w:ascii="Arial" w:hAnsi="Arial" w:cs="Arial"/>
+          <w:sz w:val="22"/>
+          <w:szCs w:val="22"/>
         </w:rPr>
         <w:t>0.008683374151587486</w:t>
       </w:r>
@@ -2141,13 +2190,20 @@
         <w:wordWrap w:val="0"/>
         <w:spacing w:line="244" w:lineRule="atLeast"/>
         <w:ind w:left="720"/>
+        <w:jc w:val="both"/>
         <w:rPr>
           <w:rStyle w:val="Emphasis"/>
+          <w:rFonts w:ascii="Arial" w:hAnsi="Arial" w:cs="Arial"/>
+          <w:sz w:val="22"/>
+          <w:szCs w:val="22"/>
         </w:rPr>
       </w:pPr>
       <w:r>
         <w:rPr>
           <w:rStyle w:val="Emphasis"/>
+          <w:rFonts w:ascii="Arial" w:hAnsi="Arial" w:cs="Arial"/>
+          <w:sz w:val="22"/>
+          <w:szCs w:val="22"/>
         </w:rPr>
         <w:t>0.008130848407745361</w:t>
       </w:r>
@@ -2159,13 +2215,20 @@
         <w:wordWrap w:val="0"/>
         <w:spacing w:line="244" w:lineRule="atLeast"/>
         <w:ind w:left="720"/>
+        <w:jc w:val="both"/>
         <w:rPr>
           <w:rStyle w:val="Emphasis"/>
+          <w:rFonts w:ascii="Arial" w:hAnsi="Arial" w:cs="Arial"/>
+          <w:sz w:val="22"/>
+          <w:szCs w:val="22"/>
         </w:rPr>
       </w:pPr>
       <w:r>
         <w:rPr>
           <w:rStyle w:val="Emphasis"/>
+          <w:rFonts w:ascii="Arial" w:hAnsi="Arial" w:cs="Arial"/>
+          <w:sz w:val="22"/>
+          <w:szCs w:val="22"/>
         </w:rPr>
         <w:t>0.007283779326826334</w:t>
       </w:r>
@@ -2177,8 +2240,12 @@
         <w:wordWrap w:val="0"/>
         <w:spacing w:line="244" w:lineRule="atLeast"/>
         <w:ind w:left="720"/>
+        <w:jc w:val="both"/>
         <w:rPr>
           <w:rStyle w:val="Emphasis"/>
+          <w:rFonts w:ascii="Arial" w:hAnsi="Arial" w:cs="Arial"/>
+          <w:sz w:val="22"/>
+          <w:szCs w:val="22"/>
         </w:rPr>
       </w:pPr>
     </w:p>
@@ -2189,13 +2256,20 @@
         <w:wordWrap w:val="0"/>
         <w:spacing w:line="244" w:lineRule="atLeast"/>
         <w:ind w:left="720"/>
+        <w:jc w:val="both"/>
         <w:rPr>
           <w:rStyle w:val="Emphasis"/>
+          <w:rFonts w:ascii="Arial" w:hAnsi="Arial" w:cs="Arial"/>
+          <w:sz w:val="22"/>
+          <w:szCs w:val="22"/>
         </w:rPr>
       </w:pPr>
       <w:r>
         <w:rPr>
           <w:rStyle w:val="Emphasis"/>
+          <w:rFonts w:ascii="Arial" w:hAnsi="Arial" w:cs="Arial"/>
+          <w:sz w:val="22"/>
+          <w:szCs w:val="22"/>
         </w:rPr>
         <w:t>0.986299991607666</w:t>
       </w:r>
@@ -2207,13 +2281,20 @@
         <w:wordWrap w:val="0"/>
         <w:spacing w:line="244" w:lineRule="atLeast"/>
         <w:ind w:left="720"/>
+        <w:jc w:val="both"/>
         <w:rPr>
           <w:rStyle w:val="Emphasis"/>
+          <w:rFonts w:ascii="Arial" w:hAnsi="Arial" w:cs="Arial"/>
+          <w:sz w:val="22"/>
+          <w:szCs w:val="22"/>
         </w:rPr>
       </w:pPr>
       <w:r>
         <w:rPr>
           <w:rStyle w:val="Emphasis"/>
+          <w:rFonts w:ascii="Arial" w:hAnsi="Arial" w:cs="Arial"/>
+          <w:sz w:val="22"/>
+          <w:szCs w:val="22"/>
         </w:rPr>
         <w:t>0.9872499704360962</w:t>
       </w:r>
@@ -2225,13 +2306,20 @@
         <w:wordWrap w:val="0"/>
         <w:spacing w:line="244" w:lineRule="atLeast"/>
         <w:ind w:left="720"/>
+        <w:jc w:val="both"/>
         <w:rPr>
           <w:rStyle w:val="Emphasis"/>
+          <w:rFonts w:ascii="Arial" w:hAnsi="Arial" w:cs="Arial"/>
+          <w:sz w:val="22"/>
+          <w:szCs w:val="22"/>
         </w:rPr>
       </w:pPr>
       <w:r>
         <w:rPr>
           <w:rStyle w:val="Emphasis"/>
+          <w:rFonts w:ascii="Arial" w:hAnsi="Arial" w:cs="Arial"/>
+          <w:sz w:val="22"/>
+          <w:szCs w:val="22"/>
         </w:rPr>
         <w:t>0.9888499975204468</w:t>
       </w:r>
@@ -2242,6 +2330,7 @@
         <w:shd w:val="clear" w:color="auto" w:fill="FFFFFF"/>
         <w:wordWrap w:val="0"/>
         <w:spacing w:line="244" w:lineRule="atLeast"/>
+        <w:jc w:val="both"/>
         <w:rPr>
           <w:rFonts w:ascii="Arial" w:hAnsi="Arial" w:cs="Arial"/>
           <w:sz w:val="22"/>
@@ -2274,14 +2363,799 @@
         <w:jc w:val="both"/>
         <w:rPr>
           <w:rFonts w:ascii="Arial" w:hAnsi="Arial" w:cs="Arial"/>
-          <w:b/>
-          <w:bCs/>
-        </w:rPr>
-      </w:pPr>
+        </w:rPr>
+      </w:pPr>
+    </w:p>
+    <w:p>
+      <w:pPr>
+        <w:tabs>
+          <w:tab w:val="left" w:pos="6308"/>
+        </w:tabs>
+        <w:jc w:val="both"/>
+        <w:rPr>
+          <w:rFonts w:ascii="Arial" w:hAnsi="Arial" w:cs="Arial"/>
+        </w:rPr>
+      </w:pPr>
+      <w:r>
+        <w:rPr>
+          <w:rFonts w:ascii="Arial" w:hAnsi="Arial" w:cs="Arial"/>
+          <w:noProof/>
+        </w:rPr>
+        <w:drawing>
+          <wp:inline distT="0" distB="0" distL="0" distR="0" wp14:anchorId="384D1DA7" wp14:editId="04FFBA5B">
+            <wp:extent cx="5928737" cy="2357438"/>
+            <wp:effectExtent l="0" t="0" r="0" b="5080"/>
+            <wp:docPr id="1730010934" name="Picture 9"/>
+            <wp:cNvGraphicFramePr>
+              <a:graphicFrameLocks xmlns:a="http://schemas.openxmlformats.org/drawingml/2006/main" noChangeAspect="1"/>
+            </wp:cNvGraphicFramePr>
+            <a:graphic xmlns:a="http://schemas.openxmlformats.org/drawingml/2006/main">
+              <a:graphicData uri="http://schemas.openxmlformats.org/drawingml/2006/picture">
+                <pic:pic xmlns:pic="http://schemas.openxmlformats.org/drawingml/2006/picture">
+                  <pic:nvPicPr>
+                    <pic:cNvPr id="1730010934" name="Picture 1730010934"/>
+                    <pic:cNvPicPr/>
+                  </pic:nvPicPr>
+                  <pic:blipFill>
+                    <a:blip r:embed="rId10">
+                      <a:extLst>
+                        <a:ext uri="{28A0092B-C50C-407E-A947-70E740481C1C}">
+                          <a14:useLocalDpi xmlns:a14="http://schemas.microsoft.com/office/drawing/2010/main" val="0"/>
+                        </a:ext>
+                      </a:extLst>
+                    </a:blip>
+                    <a:stretch>
+                      <a:fillRect/>
+                    </a:stretch>
+                  </pic:blipFill>
+                  <pic:spPr>
+                    <a:xfrm>
+                      <a:off x="0" y="0"/>
+                      <a:ext cx="5933086" cy="2359167"/>
+                    </a:xfrm>
+                    <a:prstGeom prst="rect">
+                      <a:avLst/>
+                    </a:prstGeom>
+                  </pic:spPr>
+                </pic:pic>
+              </a:graphicData>
+            </a:graphic>
+          </wp:inline>
+        </w:drawing>
+      </w:r>
+    </w:p>
+    <w:p>
+      <w:pPr>
+        <w:rPr>
+          <w:rFonts w:ascii="Arial" w:hAnsi="Arial" w:cs="Arial"/>
+        </w:rPr>
+      </w:pPr>
+      <w:r>
+        <w:rPr>
+          <w:rFonts w:ascii="Arial" w:hAnsi="Arial" w:cs="Arial"/>
+        </w:rPr>
+        <w:br w:type="page"/>
+      </w:r>
     </w:p>
     <w:p>
       <w:pPr>
         <w:pStyle w:val="Heading3"/>
+        <w:jc w:val="both"/>
+        <w:rPr>
+          <w:rFonts w:ascii="Arial" w:hAnsi="Arial" w:cs="Arial"/>
+          <w:sz w:val="22"/>
+          <w:szCs w:val="22"/>
+        </w:rPr>
+      </w:pPr>
+      <w:r>
+        <w:rPr>
+          <w:rFonts w:ascii="Arial" w:hAnsi="Arial" w:cs="Arial"/>
+          <w:sz w:val="22"/>
+          <w:szCs w:val="22"/>
+        </w:rPr>
+        <w:lastRenderedPageBreak/>
+        <w:t>Visualization</w:t>
+      </w:r>
+    </w:p>
+    <w:p>
+      <w:pPr>
+        <w:pStyle w:val="Heading3"/>
+        <w:jc w:val="both"/>
+        <w:rPr>
+          <w:rFonts w:ascii="Arial" w:hAnsi="Arial" w:cs="Arial"/>
+          <w:sz w:val="22"/>
+          <w:szCs w:val="22"/>
+        </w:rPr>
+      </w:pPr>
+      <w:r>
+        <w:rPr>
+          <w:rFonts w:ascii="Arial" w:hAnsi="Arial" w:cs="Arial"/>
+          <w:sz w:val="22"/>
+          <w:szCs w:val="22"/>
+        </w:rPr>
+        <w:br/>
+        <w:t>Confusion Matrix</w:t>
+      </w:r>
+    </w:p>
+    <w:p>
+      <w:pPr>
+        <w:pStyle w:val="Heading3"/>
+        <w:jc w:val="both"/>
+        <w:rPr>
+          <w:rFonts w:ascii="Arial" w:hAnsi="Arial" w:cs="Arial"/>
+          <w:sz w:val="22"/>
+          <w:szCs w:val="22"/>
+        </w:rPr>
+      </w:pPr>
+      <w:r>
+        <w:rPr>
+          <w:rFonts w:ascii="Arial" w:hAnsi="Arial" w:cs="Arial"/>
+          <w:sz w:val="22"/>
+          <w:szCs w:val="22"/>
+        </w:rPr>
+        <w:br/>
+      </w:r>
+      <w:r>
+        <w:rPr>
+          <w:rFonts w:ascii="Arial" w:hAnsi="Arial" w:cs="Arial"/>
+          <w:noProof/>
+          <w:sz w:val="22"/>
+          <w:szCs w:val="22"/>
+        </w:rPr>
+        <w:drawing>
+          <wp:inline distT="0" distB="0" distL="0" distR="0" wp14:anchorId="1F682EBD" wp14:editId="53537525">
+            <wp:extent cx="4762500" cy="3747316"/>
+            <wp:effectExtent l="0" t="0" r="0" b="5715"/>
+            <wp:docPr id="1540666559" name="Picture 1"/>
+            <wp:cNvGraphicFramePr>
+              <a:graphicFrameLocks xmlns:a="http://schemas.openxmlformats.org/drawingml/2006/main" noChangeAspect="1"/>
+            </wp:cNvGraphicFramePr>
+            <a:graphic xmlns:a="http://schemas.openxmlformats.org/drawingml/2006/main">
+              <a:graphicData uri="http://schemas.openxmlformats.org/drawingml/2006/picture">
+                <pic:pic xmlns:pic="http://schemas.openxmlformats.org/drawingml/2006/picture">
+                  <pic:nvPicPr>
+                    <pic:cNvPr id="1540666559" name="Picture 1540666559"/>
+                    <pic:cNvPicPr/>
+                  </pic:nvPicPr>
+                  <pic:blipFill>
+                    <a:blip r:embed="rId11">
+                      <a:extLst>
+                        <a:ext uri="{28A0092B-C50C-407E-A947-70E740481C1C}">
+                          <a14:useLocalDpi xmlns:a14="http://schemas.microsoft.com/office/drawing/2010/main" val="0"/>
+                        </a:ext>
+                      </a:extLst>
+                    </a:blip>
+                    <a:stretch>
+                      <a:fillRect/>
+                    </a:stretch>
+                  </pic:blipFill>
+                  <pic:spPr>
+                    <a:xfrm>
+                      <a:off x="0" y="0"/>
+                      <a:ext cx="4765405" cy="3749602"/>
+                    </a:xfrm>
+                    <a:prstGeom prst="rect">
+                      <a:avLst/>
+                    </a:prstGeom>
+                  </pic:spPr>
+                </pic:pic>
+              </a:graphicData>
+            </a:graphic>
+          </wp:inline>
+        </w:drawing>
+      </w:r>
+    </w:p>
+    <w:p>
+      <w:pPr>
+        <w:jc w:val="both"/>
+        <w:rPr>
+          <w:rFonts w:ascii="Arial" w:hAnsi="Arial" w:cs="Arial"/>
+        </w:rPr>
+      </w:pPr>
+    </w:p>
+    <w:p>
+      <w:pPr>
+        <w:jc w:val="both"/>
+        <w:rPr>
+          <w:rFonts w:ascii="Arial" w:hAnsi="Arial" w:cs="Arial"/>
+        </w:rPr>
+      </w:pPr>
+      <w:r>
+        <w:rPr>
+          <w:rFonts w:ascii="Arial" w:hAnsi="Arial" w:cs="Arial"/>
+          <w:noProof/>
+        </w:rPr>
+        <w:drawing>
+          <wp:inline distT="0" distB="0" distL="0" distR="0" wp14:anchorId="65AB860D" wp14:editId="1E01ABCE">
+            <wp:extent cx="4800600" cy="3777295"/>
+            <wp:effectExtent l="0" t="0" r="0" b="0"/>
+            <wp:docPr id="1256628497" name="Picture 2" descr="A graph of blue squares&#10;&#10;Description automatically generated"/>
+            <wp:cNvGraphicFramePr>
+              <a:graphicFrameLocks xmlns:a="http://schemas.openxmlformats.org/drawingml/2006/main" noChangeAspect="1"/>
+            </wp:cNvGraphicFramePr>
+            <a:graphic xmlns:a="http://schemas.openxmlformats.org/drawingml/2006/main">
+              <a:graphicData uri="http://schemas.openxmlformats.org/drawingml/2006/picture">
+                <pic:pic xmlns:pic="http://schemas.openxmlformats.org/drawingml/2006/picture">
+                  <pic:nvPicPr>
+                    <pic:cNvPr id="1256628497" name="Picture 2" descr="A graph of blue squares&#10;&#10;Description automatically generated"/>
+                    <pic:cNvPicPr/>
+                  </pic:nvPicPr>
+                  <pic:blipFill>
+                    <a:blip r:embed="rId12">
+                      <a:extLst>
+                        <a:ext uri="{28A0092B-C50C-407E-A947-70E740481C1C}">
+                          <a14:useLocalDpi xmlns:a14="http://schemas.microsoft.com/office/drawing/2010/main" val="0"/>
+                        </a:ext>
+                      </a:extLst>
+                    </a:blip>
+                    <a:stretch>
+                      <a:fillRect/>
+                    </a:stretch>
+                  </pic:blipFill>
+                  <pic:spPr>
+                    <a:xfrm>
+                      <a:off x="0" y="0"/>
+                      <a:ext cx="4811651" cy="3785991"/>
+                    </a:xfrm>
+                    <a:prstGeom prst="rect">
+                      <a:avLst/>
+                    </a:prstGeom>
+                  </pic:spPr>
+                </pic:pic>
+              </a:graphicData>
+            </a:graphic>
+          </wp:inline>
+        </w:drawing>
+      </w:r>
+    </w:p>
+    <w:p>
+      <w:pPr>
+        <w:jc w:val="both"/>
+        <w:rPr>
+          <w:rFonts w:ascii="Arial" w:hAnsi="Arial" w:cs="Arial"/>
+        </w:rPr>
+      </w:pPr>
+      <w:r>
+        <w:rPr>
+          <w:rFonts w:ascii="Arial" w:hAnsi="Arial" w:cs="Arial"/>
+          <w:noProof/>
+        </w:rPr>
+        <w:lastRenderedPageBreak/>
+        <w:drawing>
+          <wp:inline distT="0" distB="0" distL="0" distR="0" wp14:anchorId="329EDBD0" wp14:editId="433A8C48">
+            <wp:extent cx="5029200" cy="3957166"/>
+            <wp:effectExtent l="0" t="0" r="0" b="5715"/>
+            <wp:docPr id="271364923" name="Picture 3" descr="A graph of a diagram&#10;&#10;Description automatically generated with medium confidence"/>
+            <wp:cNvGraphicFramePr>
+              <a:graphicFrameLocks xmlns:a="http://schemas.openxmlformats.org/drawingml/2006/main" noChangeAspect="1"/>
+            </wp:cNvGraphicFramePr>
+            <a:graphic xmlns:a="http://schemas.openxmlformats.org/drawingml/2006/main">
+              <a:graphicData uri="http://schemas.openxmlformats.org/drawingml/2006/picture">
+                <pic:pic xmlns:pic="http://schemas.openxmlformats.org/drawingml/2006/picture">
+                  <pic:nvPicPr>
+                    <pic:cNvPr id="271364923" name="Picture 3" descr="A graph of a diagram&#10;&#10;Description automatically generated with medium confidence"/>
+                    <pic:cNvPicPr/>
+                  </pic:nvPicPr>
+                  <pic:blipFill>
+                    <a:blip r:embed="rId13">
+                      <a:extLst>
+                        <a:ext uri="{28A0092B-C50C-407E-A947-70E740481C1C}">
+                          <a14:useLocalDpi xmlns:a14="http://schemas.microsoft.com/office/drawing/2010/main" val="0"/>
+                        </a:ext>
+                      </a:extLst>
+                    </a:blip>
+                    <a:stretch>
+                      <a:fillRect/>
+                    </a:stretch>
+                  </pic:blipFill>
+                  <pic:spPr>
+                    <a:xfrm>
+                      <a:off x="0" y="0"/>
+                      <a:ext cx="5045848" cy="3970266"/>
+                    </a:xfrm>
+                    <a:prstGeom prst="rect">
+                      <a:avLst/>
+                    </a:prstGeom>
+                  </pic:spPr>
+                </pic:pic>
+              </a:graphicData>
+            </a:graphic>
+          </wp:inline>
+        </w:drawing>
+      </w:r>
+    </w:p>
+    <w:p>
+      <w:pPr>
+        <w:jc w:val="both"/>
+        <w:rPr>
+          <w:rFonts w:ascii="Arial" w:hAnsi="Arial" w:cs="Arial"/>
+        </w:rPr>
+      </w:pPr>
+    </w:p>
+    <w:p>
+      <w:pPr>
+        <w:tabs>
+          <w:tab w:val="left" w:pos="6308"/>
+        </w:tabs>
+        <w:jc w:val="both"/>
+        <w:rPr>
+          <w:rFonts w:ascii="Arial" w:hAnsi="Arial" w:cs="Arial"/>
+        </w:rPr>
+      </w:pPr>
+      <w:r>
+        <w:rPr>
+          <w:rFonts w:ascii="Arial" w:hAnsi="Arial" w:cs="Arial"/>
+        </w:rPr>
+        <w:t xml:space="preserve">The diagonal elements represent the correctly classified </w:t>
+      </w:r>
+      <w:r>
+        <w:rPr>
+          <w:rFonts w:ascii="Arial" w:hAnsi="Arial" w:cs="Arial"/>
+        </w:rPr>
+        <w:t>ones,</w:t>
+      </w:r>
+      <w:r>
+        <w:rPr>
+          <w:rFonts w:ascii="Arial" w:hAnsi="Arial" w:cs="Arial"/>
+        </w:rPr>
+        <w:t xml:space="preserve"> with the highest values along the diagonal </w:t>
+      </w:r>
+      <w:r>
+        <w:rPr>
+          <w:rFonts w:ascii="Arial" w:hAnsi="Arial" w:cs="Arial"/>
+        </w:rPr>
+        <w:t>showing</w:t>
+      </w:r>
+      <w:r>
+        <w:rPr>
+          <w:rFonts w:ascii="Arial" w:hAnsi="Arial" w:cs="Arial"/>
+        </w:rPr>
+        <w:t xml:space="preserve"> correct predictions. Off-diagonal values show where the model making errors. </w:t>
+      </w:r>
+    </w:p>
+    <w:p>
+      <w:pPr>
+        <w:pStyle w:val="Heading3"/>
+        <w:jc w:val="both"/>
+        <w:rPr>
+          <w:rFonts w:ascii="Arial" w:eastAsiaTheme="minorHAnsi" w:hAnsi="Arial" w:cs="Arial"/>
+          <w:color w:val="auto"/>
+          <w:sz w:val="22"/>
+          <w:szCs w:val="22"/>
+        </w:rPr>
+      </w:pPr>
+      <w:r>
+        <w:rPr>
+          <w:rFonts w:ascii="Arial" w:eastAsiaTheme="minorHAnsi" w:hAnsi="Arial" w:cs="Arial"/>
+          <w:color w:val="auto"/>
+          <w:sz w:val="22"/>
+          <w:szCs w:val="22"/>
+        </w:rPr>
+        <w:t xml:space="preserve">The model is confused when distinguishing between digits 0 and 3, and also between digits </w:t>
+      </w:r>
+      <w:r>
+        <w:rPr>
+          <w:rFonts w:ascii="Arial" w:eastAsiaTheme="minorHAnsi" w:hAnsi="Arial" w:cs="Arial"/>
+          <w:color w:val="auto"/>
+          <w:sz w:val="22"/>
+          <w:szCs w:val="22"/>
+        </w:rPr>
+        <w:t>0</w:t>
+      </w:r>
+      <w:r>
+        <w:rPr>
+          <w:rFonts w:ascii="Arial" w:eastAsiaTheme="minorHAnsi" w:hAnsi="Arial" w:cs="Arial"/>
+          <w:color w:val="auto"/>
+          <w:sz w:val="22"/>
+          <w:szCs w:val="22"/>
+        </w:rPr>
+        <w:t xml:space="preserve"> and </w:t>
+      </w:r>
+      <w:r>
+        <w:rPr>
+          <w:rFonts w:ascii="Arial" w:eastAsiaTheme="minorHAnsi" w:hAnsi="Arial" w:cs="Arial"/>
+          <w:color w:val="auto"/>
+          <w:sz w:val="22"/>
+          <w:szCs w:val="22"/>
+        </w:rPr>
+        <w:t>8</w:t>
+      </w:r>
+      <w:r>
+        <w:rPr>
+          <w:rFonts w:ascii="Arial" w:eastAsiaTheme="minorHAnsi" w:hAnsi="Arial" w:cs="Arial"/>
+          <w:color w:val="auto"/>
+          <w:sz w:val="22"/>
+          <w:szCs w:val="22"/>
+        </w:rPr>
+        <w:t>. Th</w:t>
+      </w:r>
+      <w:r>
+        <w:rPr>
+          <w:rFonts w:ascii="Arial" w:eastAsiaTheme="minorHAnsi" w:hAnsi="Arial" w:cs="Arial"/>
+          <w:color w:val="auto"/>
+          <w:sz w:val="22"/>
+          <w:szCs w:val="22"/>
+        </w:rPr>
+        <w:t>eir features are similar to each other and are not distinguished well by the model.</w:t>
+      </w:r>
+    </w:p>
+    <w:p>
+      <w:pPr>
+        <w:pStyle w:val="Heading3"/>
+        <w:jc w:val="both"/>
+        <w:rPr>
+          <w:rFonts w:ascii="Arial" w:eastAsiaTheme="minorHAnsi" w:hAnsi="Arial" w:cs="Arial"/>
+          <w:color w:val="auto"/>
+          <w:sz w:val="22"/>
+          <w:szCs w:val="22"/>
+        </w:rPr>
+      </w:pPr>
+    </w:p>
+    <w:p>
+      <w:pPr>
+        <w:pStyle w:val="Heading3"/>
+        <w:jc w:val="both"/>
+        <w:rPr>
+          <w:rFonts w:ascii="Arial" w:hAnsi="Arial" w:cs="Arial"/>
+          <w:sz w:val="22"/>
+          <w:szCs w:val="22"/>
+        </w:rPr>
+      </w:pPr>
+      <w:r>
+        <w:rPr>
+          <w:rFonts w:ascii="Arial" w:hAnsi="Arial" w:cs="Arial"/>
+          <w:sz w:val="22"/>
+          <w:szCs w:val="22"/>
+        </w:rPr>
+        <w:t>Visual Representation of The Filters/ Kernels</w:t>
+      </w:r>
+      <w:r>
+        <w:rPr>
+          <w:rFonts w:ascii="Arial" w:hAnsi="Arial" w:cs="Arial"/>
+          <w:sz w:val="22"/>
+          <w:szCs w:val="22"/>
+        </w:rPr>
+        <w:t xml:space="preserve"> and Feature map</w:t>
+      </w:r>
+    </w:p>
+    <w:p/>
+    <w:p>
+      <w:pPr>
+        <w:jc w:val="both"/>
+        <w:rPr>
+          <w:rFonts w:ascii="Arial" w:hAnsi="Arial" w:cs="Arial"/>
+        </w:rPr>
+      </w:pPr>
+      <w:r>
+        <w:rPr>
+          <w:rFonts w:ascii="Arial" w:hAnsi="Arial" w:cs="Arial"/>
+        </w:rPr>
+        <w:t>Filters/Kernel is small matrices that slide over the input image to detect specific features such as edges, textures, or patterns.</w:t>
+      </w:r>
+      <w:r>
+        <w:rPr>
+          <w:rFonts w:ascii="Arial" w:hAnsi="Arial" w:cs="Arial"/>
+        </w:rPr>
+        <w:t xml:space="preserve"> </w:t>
+      </w:r>
+      <w:r>
+        <w:rPr>
+          <w:rFonts w:ascii="Arial" w:hAnsi="Arial" w:cs="Arial"/>
+        </w:rPr>
+        <w:t>Each filter is applied across the entire input image, and the result is a feature map.</w:t>
+      </w:r>
+      <w:r>
+        <w:rPr>
+          <w:rFonts w:ascii="Arial" w:hAnsi="Arial" w:cs="Arial"/>
+        </w:rPr>
+        <w:t xml:space="preserve"> </w:t>
+      </w:r>
+    </w:p>
+    <w:p>
+      <w:pPr>
+        <w:jc w:val="both"/>
+        <w:rPr>
+          <w:rFonts w:ascii="Arial" w:hAnsi="Arial" w:cs="Arial"/>
+        </w:rPr>
+      </w:pPr>
+      <w:r>
+        <w:rPr>
+          <w:rFonts w:ascii="Arial" w:hAnsi="Arial" w:cs="Arial"/>
+        </w:rPr>
+        <w:t>The visual representation of the filters</w:t>
+      </w:r>
+      <w:r>
+        <w:rPr>
+          <w:rFonts w:ascii="Arial" w:hAnsi="Arial" w:cs="Arial"/>
+        </w:rPr>
+        <w:t xml:space="preserve"> </w:t>
+      </w:r>
+      <w:r>
+        <w:rPr>
+          <w:rFonts w:ascii="Arial" w:hAnsi="Arial" w:cs="Arial"/>
+        </w:rPr>
+        <w:t>helps</w:t>
+      </w:r>
+      <w:r>
+        <w:rPr>
+          <w:rFonts w:ascii="Arial" w:hAnsi="Arial" w:cs="Arial"/>
+        </w:rPr>
+        <w:t xml:space="preserve"> to</w:t>
+      </w:r>
+      <w:r>
+        <w:rPr>
+          <w:rFonts w:ascii="Arial" w:hAnsi="Arial" w:cs="Arial"/>
+        </w:rPr>
+        <w:t xml:space="preserve"> understand what each filter is focusing on in the input images. The filters have dimensions (3, 3, 1, 96), where 3 and 3 are the height and width of each filter. 1 is the number of input channels for grayscale image, there is only one channel). 96 is the number of filters in this layer.</w:t>
+      </w:r>
+    </w:p>
+    <w:p>
+      <w:pPr>
+        <w:jc w:val="both"/>
+        <w:rPr>
+          <w:rFonts w:ascii="Arial" w:hAnsi="Arial" w:cs="Arial"/>
+        </w:rPr>
+      </w:pPr>
+      <w:r>
+        <w:rPr>
+          <w:rFonts w:ascii="Arial" w:hAnsi="Arial" w:cs="Arial"/>
+        </w:rPr>
+        <w:t xml:space="preserve">The filters </w:t>
+      </w:r>
+      <w:r>
+        <w:rPr>
+          <w:rFonts w:ascii="Arial" w:hAnsi="Arial" w:cs="Arial"/>
+        </w:rPr>
+        <w:t>have</w:t>
+      </w:r>
+      <w:r>
+        <w:rPr>
+          <w:rFonts w:ascii="Arial" w:hAnsi="Arial" w:cs="Arial"/>
+        </w:rPr>
+        <w:t xml:space="preserve"> purpose to detect specific features within the input images. During training, the weights of these filters are adjusted to minimize the loss function, thereby learning the features that are most relevant for the task. Visualizing the filters can give insights into what the model is learning. </w:t>
+      </w:r>
+    </w:p>
+    <w:p>
+      <w:pPr>
+        <w:jc w:val="both"/>
+        <w:rPr>
+          <w:rFonts w:ascii="Arial" w:hAnsi="Arial" w:cs="Arial"/>
+        </w:rPr>
+      </w:pPr>
+      <w:r>
+        <w:rPr>
+          <w:rFonts w:ascii="Arial" w:hAnsi="Arial" w:cs="Arial"/>
+          <w:noProof/>
+        </w:rPr>
+        <w:lastRenderedPageBreak/>
+        <w:drawing>
+          <wp:inline distT="0" distB="0" distL="0" distR="0" wp14:anchorId="0F56C92C" wp14:editId="7B4306D3">
+            <wp:extent cx="4148138" cy="4127001"/>
+            <wp:effectExtent l="0" t="0" r="5080" b="6985"/>
+            <wp:docPr id="265367197" name="Picture 8" descr="A grid of squares with different shapes&#10;&#10;Description automatically generated with medium confidence"/>
+            <wp:cNvGraphicFramePr>
+              <a:graphicFrameLocks xmlns:a="http://schemas.openxmlformats.org/drawingml/2006/main" noChangeAspect="1"/>
+            </wp:cNvGraphicFramePr>
+            <a:graphic xmlns:a="http://schemas.openxmlformats.org/drawingml/2006/main">
+              <a:graphicData uri="http://schemas.openxmlformats.org/drawingml/2006/picture">
+                <pic:pic xmlns:pic="http://schemas.openxmlformats.org/drawingml/2006/picture">
+                  <pic:nvPicPr>
+                    <pic:cNvPr id="265367197" name="Picture 8" descr="A grid of squares with different shapes&#10;&#10;Description automatically generated with medium confidence"/>
+                    <pic:cNvPicPr/>
+                  </pic:nvPicPr>
+                  <pic:blipFill>
+                    <a:blip r:embed="rId14" cstate="print">
+                      <a:extLst>
+                        <a:ext uri="{28A0092B-C50C-407E-A947-70E740481C1C}">
+                          <a14:useLocalDpi xmlns:a14="http://schemas.microsoft.com/office/drawing/2010/main" val="0"/>
+                        </a:ext>
+                      </a:extLst>
+                    </a:blip>
+                    <a:stretch>
+                      <a:fillRect/>
+                    </a:stretch>
+                  </pic:blipFill>
+                  <pic:spPr>
+                    <a:xfrm>
+                      <a:off x="0" y="0"/>
+                      <a:ext cx="4175351" cy="4154075"/>
+                    </a:xfrm>
+                    <a:prstGeom prst="rect">
+                      <a:avLst/>
+                    </a:prstGeom>
+                  </pic:spPr>
+                </pic:pic>
+              </a:graphicData>
+            </a:graphic>
+          </wp:inline>
+        </w:drawing>
+      </w:r>
+    </w:p>
+    <w:p>
+      <w:pPr>
+        <w:jc w:val="both"/>
+        <w:rPr>
+          <w:rFonts w:ascii="Arial" w:hAnsi="Arial" w:cs="Arial"/>
+        </w:rPr>
+      </w:pPr>
+      <w:r>
+        <w:rPr>
+          <w:rFonts w:ascii="Arial" w:hAnsi="Arial" w:cs="Arial"/>
+          <w:noProof/>
+        </w:rPr>
+        <w:drawing>
+          <wp:inline distT="0" distB="0" distL="0" distR="0" wp14:anchorId="3CB5522C" wp14:editId="5C79E107">
+            <wp:extent cx="4143375" cy="4122259"/>
+            <wp:effectExtent l="0" t="0" r="0" b="0"/>
+            <wp:docPr id="1728280718" name="Picture 7" descr="A grid of squares with small white dots&#10;&#10;Description automatically generated"/>
+            <wp:cNvGraphicFramePr>
+              <a:graphicFrameLocks xmlns:a="http://schemas.openxmlformats.org/drawingml/2006/main" noChangeAspect="1"/>
+            </wp:cNvGraphicFramePr>
+            <a:graphic xmlns:a="http://schemas.openxmlformats.org/drawingml/2006/main">
+              <a:graphicData uri="http://schemas.openxmlformats.org/drawingml/2006/picture">
+                <pic:pic xmlns:pic="http://schemas.openxmlformats.org/drawingml/2006/picture">
+                  <pic:nvPicPr>
+                    <pic:cNvPr id="1728280718" name="Picture 7" descr="A grid of squares with small white dots&#10;&#10;Description automatically generated"/>
+                    <pic:cNvPicPr/>
+                  </pic:nvPicPr>
+                  <pic:blipFill>
+                    <a:blip r:embed="rId15" cstate="print">
+                      <a:extLst>
+                        <a:ext uri="{28A0092B-C50C-407E-A947-70E740481C1C}">
+                          <a14:useLocalDpi xmlns:a14="http://schemas.microsoft.com/office/drawing/2010/main" val="0"/>
+                        </a:ext>
+                      </a:extLst>
+                    </a:blip>
+                    <a:stretch>
+                      <a:fillRect/>
+                    </a:stretch>
+                  </pic:blipFill>
+                  <pic:spPr>
+                    <a:xfrm>
+                      <a:off x="0" y="0"/>
+                      <a:ext cx="4145827" cy="4124698"/>
+                    </a:xfrm>
+                    <a:prstGeom prst="rect">
+                      <a:avLst/>
+                    </a:prstGeom>
+                  </pic:spPr>
+                </pic:pic>
+              </a:graphicData>
+            </a:graphic>
+          </wp:inline>
+        </w:drawing>
+      </w:r>
+    </w:p>
+    <w:p>
+      <w:pPr>
+        <w:jc w:val="both"/>
+        <w:rPr>
+          <w:rFonts w:ascii="Arial" w:hAnsi="Arial" w:cs="Arial"/>
+        </w:rPr>
+      </w:pPr>
+      <w:r>
+        <w:rPr>
+          <w:rFonts w:ascii="Arial" w:hAnsi="Arial" w:cs="Arial"/>
+          <w:noProof/>
+        </w:rPr>
+        <w:lastRenderedPageBreak/>
+        <w:drawing>
+          <wp:inline distT="0" distB="0" distL="0" distR="0" wp14:anchorId="516365DC" wp14:editId="2119F119">
+            <wp:extent cx="4116730" cy="4095750"/>
+            <wp:effectExtent l="0" t="0" r="0" b="0"/>
+            <wp:docPr id="409311200" name="Picture 6" descr="A grid of squares with different shades of black and white squares&#10;&#10;Description automatically generated"/>
+            <wp:cNvGraphicFramePr>
+              <a:graphicFrameLocks xmlns:a="http://schemas.openxmlformats.org/drawingml/2006/main" noChangeAspect="1"/>
+            </wp:cNvGraphicFramePr>
+            <a:graphic xmlns:a="http://schemas.openxmlformats.org/drawingml/2006/main">
+              <a:graphicData uri="http://schemas.openxmlformats.org/drawingml/2006/picture">
+                <pic:pic xmlns:pic="http://schemas.openxmlformats.org/drawingml/2006/picture">
+                  <pic:nvPicPr>
+                    <pic:cNvPr id="409311200" name="Picture 6" descr="A grid of squares with different shades of black and white squares&#10;&#10;Description automatically generated"/>
+                    <pic:cNvPicPr/>
+                  </pic:nvPicPr>
+                  <pic:blipFill>
+                    <a:blip r:embed="rId16" cstate="print">
+                      <a:extLst>
+                        <a:ext uri="{28A0092B-C50C-407E-A947-70E740481C1C}">
+                          <a14:useLocalDpi xmlns:a14="http://schemas.microsoft.com/office/drawing/2010/main" val="0"/>
+                        </a:ext>
+                      </a:extLst>
+                    </a:blip>
+                    <a:stretch>
+                      <a:fillRect/>
+                    </a:stretch>
+                  </pic:blipFill>
+                  <pic:spPr>
+                    <a:xfrm>
+                      <a:off x="0" y="0"/>
+                      <a:ext cx="4133983" cy="4112915"/>
+                    </a:xfrm>
+                    <a:prstGeom prst="rect">
+                      <a:avLst/>
+                    </a:prstGeom>
+                  </pic:spPr>
+                </pic:pic>
+              </a:graphicData>
+            </a:graphic>
+          </wp:inline>
+        </w:drawing>
+      </w:r>
+    </w:p>
+    <w:p>
+      <w:pPr>
+        <w:jc w:val="both"/>
+        <w:rPr>
+          <w:rFonts w:ascii="Arial" w:hAnsi="Arial" w:cs="Arial"/>
+        </w:rPr>
+      </w:pPr>
+      <w:r>
+        <w:rPr>
+          <w:rFonts w:ascii="Arial" w:hAnsi="Arial" w:cs="Arial"/>
+        </w:rPr>
+        <w:t xml:space="preserve">The patterns seen in the feature </w:t>
+      </w:r>
+      <w:r>
+        <w:rPr>
+          <w:rFonts w:ascii="Arial" w:hAnsi="Arial" w:cs="Arial"/>
+        </w:rPr>
+        <w:t>show</w:t>
+      </w:r>
+      <w:r>
+        <w:rPr>
+          <w:rFonts w:ascii="Arial" w:hAnsi="Arial" w:cs="Arial"/>
+        </w:rPr>
+        <w:t xml:space="preserve"> of what each filter has learned. For </w:t>
+      </w:r>
+      <w:r>
+        <w:rPr>
+          <w:rFonts w:ascii="Arial" w:hAnsi="Arial" w:cs="Arial"/>
+        </w:rPr>
+        <w:t>example</w:t>
+      </w:r>
+      <w:r>
+        <w:rPr>
+          <w:rFonts w:ascii="Arial" w:hAnsi="Arial" w:cs="Arial"/>
+        </w:rPr>
+        <w:t xml:space="preserve">, some may detect edges, </w:t>
+      </w:r>
+      <w:r>
+        <w:rPr>
+          <w:rFonts w:ascii="Arial" w:hAnsi="Arial" w:cs="Arial"/>
+        </w:rPr>
+        <w:t>other</w:t>
+      </w:r>
+      <w:r>
+        <w:rPr>
+          <w:rFonts w:ascii="Arial" w:hAnsi="Arial" w:cs="Arial"/>
+        </w:rPr>
+        <w:t xml:space="preserve"> textures, and some specific shapes.</w:t>
+      </w:r>
+      <w:r>
+        <w:rPr>
+          <w:rFonts w:ascii="Arial" w:hAnsi="Arial" w:cs="Arial"/>
+        </w:rPr>
+        <w:t xml:space="preserve"> </w:t>
+      </w:r>
+      <w:r>
+        <w:rPr>
+          <w:rFonts w:ascii="Arial" w:hAnsi="Arial" w:cs="Arial"/>
+        </w:rPr>
+        <w:t>Early layers earn simple features , then deeper layers learn more complex features and patterns.</w:t>
+      </w:r>
+    </w:p>
+    <w:p>
+      <w:pPr>
+        <w:jc w:val="both"/>
+        <w:rPr>
+          <w:rFonts w:ascii="Arial" w:hAnsi="Arial" w:cs="Arial"/>
+        </w:rPr>
+      </w:pPr>
+    </w:p>
+    <w:p>
+      <w:pPr>
+        <w:pStyle w:val="Heading3"/>
+        <w:jc w:val="both"/>
         <w:rPr>
           <w:rFonts w:ascii="Arial" w:hAnsi="Arial" w:cs="Arial"/>
           <w:sz w:val="22"/>
@@ -2450,6 +3324,7 @@
     <w:p>
       <w:pPr>
         <w:pStyle w:val="Heading3"/>
+        <w:jc w:val="both"/>
         <w:rPr>
           <w:rFonts w:ascii="Arial" w:hAnsi="Arial" w:cs="Arial"/>
           <w:sz w:val="22"/>
@@ -2481,6 +3356,7 @@
     </w:p>
     <w:p>
       <w:pPr>
+        <w:jc w:val="both"/>
         <w:rPr>
           <w:rFonts w:ascii="Arial" w:hAnsi="Arial" w:cs="Arial"/>
         </w:rPr>
@@ -2491,18 +3367,31 @@
         </w:rPr>
         <w:t xml:space="preserve">Data protection laws like GDPR or CCPA must be adhered to, ensuring that any personal data is handled with strict privacy measures. </w:t>
       </w:r>
-      <w:r>
-        <w:rPr>
-          <w:rFonts w:ascii="Arial" w:hAnsi="Arial" w:cs="Arial"/>
-        </w:rPr>
-        <w:br/>
-      </w:r>
-      <w:r>
-        <w:rPr>
-          <w:rFonts w:ascii="Arial" w:hAnsi="Arial" w:cs="Arial"/>
-        </w:rPr>
-        <w:br/>
-        <w:t>The ownership of the AI model, its training data, and its outputs need to carefully consider to ensure responsible and beneficial AI deployment.</w:t>
+    </w:p>
+    <w:p>
+      <w:pPr>
+        <w:jc w:val="both"/>
+        <w:rPr>
+          <w:rFonts w:ascii="Arial" w:hAnsi="Arial" w:cs="Arial"/>
+        </w:rPr>
+      </w:pPr>
+      <w:r>
+        <w:rPr>
+          <w:rFonts w:ascii="Arial" w:hAnsi="Arial" w:cs="Arial"/>
+        </w:rPr>
+        <w:t xml:space="preserve">The ownership of the AI model, its training data, and its outputs need to carefully consider </w:t>
+      </w:r>
+      <w:r>
+        <w:rPr>
+          <w:rFonts w:ascii="Arial" w:hAnsi="Arial" w:cs="Arial"/>
+        </w:rPr>
+        <w:t>ensuring</w:t>
+      </w:r>
+      <w:r>
+        <w:rPr>
+          <w:rFonts w:ascii="Arial" w:hAnsi="Arial" w:cs="Arial"/>
+        </w:rPr>
+        <w:t xml:space="preserve"> responsible and beneficial AI deployment.</w:t>
       </w:r>
     </w:p>
     <w:sectPr>

</xml_diff>

<commit_message>
New notebook with combined work
</commit_message>
<xml_diff>
--- a/assignment_2/771948_Project_Report_Task2.docx
+++ b/assignment_2/771948_Project_Report_Task2.docx
@@ -1,6 +1,6 @@
 
 <file path=word/document.xml><?xml version="1.0" encoding="utf-8"?>
-<w:document xmlns:wpc="http://schemas.microsoft.com/office/word/2010/wordprocessingCanvas" xmlns:cx="http://schemas.microsoft.com/office/drawing/2014/chartex" xmlns:cx1="http://schemas.microsoft.com/office/drawing/2015/9/8/chartex" xmlns:cx2="http://schemas.microsoft.com/office/drawing/2015/10/21/chartex" xmlns:cx3="http://schemas.microsoft.com/office/drawing/2016/5/9/chartex" xmlns:cx4="http://schemas.microsoft.com/office/drawing/2016/5/10/chartex" xmlns:cx5="http://schemas.microsoft.com/office/drawing/2016/5/11/chartex" xmlns:cx6="http://schemas.microsoft.com/office/drawing/2016/5/12/chartex" xmlns:cx7="http://schemas.microsoft.com/office/drawing/2016/5/13/chartex" xmlns:cx8="http://schemas.microsoft.com/office/drawing/2016/5/14/chartex" xmlns:mc="http://schemas.openxmlformats.org/markup-compatibility/2006" xmlns:aink="http://schemas.microsoft.com/office/drawing/2016/ink" xmlns:am3d="http://schemas.microsoft.com/office/drawing/2017/model3d" xmlns:o="urn:schemas-microsoft-com:office:office" xmlns:oel="http://schemas.microsoft.com/office/2019/extlst" xmlns:r="http://schemas.openxmlformats.org/officeDocument/2006/relationships" xmlns:m="http://schemas.openxmlformats.org/officeDocument/2006/math" xmlns:v="urn:schemas-microsoft-com:vml" xmlns:wp14="http://schemas.microsoft.com/office/word/2010/wordprocessingDrawing" xmlns:wp="http://schemas.openxmlformats.org/drawingml/2006/wordprocessingDrawing" xmlns:w10="urn:schemas-microsoft-com:office:word" xmlns:w="http://schemas.openxmlformats.org/wordprocessingml/2006/main" xmlns:w14="http://schemas.microsoft.com/office/word/2010/wordml" xmlns:w15="http://schemas.microsoft.com/office/word/2012/wordml" xmlns:w16cex="http://schemas.microsoft.com/office/word/2018/wordml/cex" xmlns:w16cid="http://schemas.microsoft.com/office/word/2016/wordml/cid" xmlns:w16="http://schemas.microsoft.com/office/word/2018/wordml" xmlns:w16du="http://schemas.microsoft.com/office/word/2023/wordml/word16du" xmlns:w16sdtdh="http://schemas.microsoft.com/office/word/2020/wordml/sdtdatahash" xmlns:w16se="http://schemas.microsoft.com/office/word/2015/wordml/symex" xmlns:wpg="http://schemas.microsoft.com/office/word/2010/wordprocessingGroup" xmlns:wpi="http://schemas.microsoft.com/office/word/2010/wordprocessingInk" xmlns:wne="http://schemas.microsoft.com/office/word/2006/wordml" xmlns:wps="http://schemas.microsoft.com/office/word/2010/wordprocessingShape" mc:Ignorable="w14 w15 w16se w16cid w16 w16cex w16sdtdh w16du wp14">
+<w:document xmlns:wpc="http://schemas.microsoft.com/office/word/2010/wordprocessingCanvas" xmlns:cx="http://schemas.microsoft.com/office/drawing/2014/chartex" xmlns:cx1="http://schemas.microsoft.com/office/drawing/2015/9/8/chartex" xmlns:cx2="http://schemas.microsoft.com/office/drawing/2015/10/21/chartex" xmlns:cx3="http://schemas.microsoft.com/office/drawing/2016/5/9/chartex" xmlns:cx4="http://schemas.microsoft.com/office/drawing/2016/5/10/chartex" xmlns:cx5="http://schemas.microsoft.com/office/drawing/2016/5/11/chartex" xmlns:cx6="http://schemas.microsoft.com/office/drawing/2016/5/12/chartex" xmlns:cx7="http://schemas.microsoft.com/office/drawing/2016/5/13/chartex" xmlns:cx8="http://schemas.microsoft.com/office/drawing/2016/5/14/chartex" xmlns:mc="http://schemas.openxmlformats.org/markup-compatibility/2006" xmlns:aink="http://schemas.microsoft.com/office/drawing/2016/ink" xmlns:am3d="http://schemas.microsoft.com/office/drawing/2017/model3d" xmlns:o="urn:schemas-microsoft-com:office:office" xmlns:r="http://schemas.openxmlformats.org/officeDocument/2006/relationships" xmlns:m="http://schemas.openxmlformats.org/officeDocument/2006/math" xmlns:v="urn:schemas-microsoft-com:vml" xmlns:wp14="http://schemas.microsoft.com/office/word/2010/wordprocessingDrawing" xmlns:wp="http://schemas.openxmlformats.org/drawingml/2006/wordprocessingDrawing" xmlns:w10="urn:schemas-microsoft-com:office:word" xmlns:w="http://schemas.openxmlformats.org/wordprocessingml/2006/main" xmlns:w14="http://schemas.microsoft.com/office/word/2010/wordml" xmlns:w15="http://schemas.microsoft.com/office/word/2012/wordml" xmlns:w16cex="http://schemas.microsoft.com/office/word/2018/wordml/cex" xmlns:w16cid="http://schemas.microsoft.com/office/word/2016/wordml/cid" xmlns:w16="http://schemas.microsoft.com/office/word/2018/wordml" xmlns:w16sdtdh="http://schemas.microsoft.com/office/word/2020/wordml/sdtdatahash" xmlns:w16se="http://schemas.microsoft.com/office/word/2015/wordml/symex" xmlns:wpg="http://schemas.microsoft.com/office/word/2010/wordprocessingGroup" xmlns:wpi="http://schemas.microsoft.com/office/word/2010/wordprocessingInk" xmlns:wne="http://schemas.microsoft.com/office/word/2006/wordml" xmlns:wps="http://schemas.microsoft.com/office/word/2010/wordprocessingShape" mc:Ignorable="w14 w15 w16se w16cid w16 w16cex w16sdtdh wp14">
   <w:body>
     <w:p>
       <w:pPr>
@@ -65,34 +65,37 @@
         </w:rPr>
         <w:t xml:space="preserve">Task 2 assignment is focusing on the objectives and importance of multi-label classification on multiple digits from images, where each image contains several </w:t>
       </w:r>
-      <w:proofErr w:type="spellStart"/>
-      <w:r>
-        <w:rPr>
-          <w:rFonts w:ascii="Arial" w:hAnsi="Arial" w:cs="Arial"/>
-        </w:rPr>
-        <w:t>digits.</w:t>
-      </w:r>
-      <w:r>
-        <w:rPr>
-          <w:rFonts w:ascii="Arial" w:hAnsi="Arial" w:cs="Arial"/>
-        </w:rPr>
-        <w:t>The</w:t>
-      </w:r>
-      <w:proofErr w:type="spellEnd"/>
-      <w:r>
-        <w:rPr>
-          <w:rFonts w:ascii="Arial" w:hAnsi="Arial" w:cs="Arial"/>
-        </w:rPr>
-        <w:t xml:space="preserve"> dataset for this project consists of images each </w:t>
-      </w:r>
-      <w:proofErr w:type="spellStart"/>
-      <w:r>
-        <w:rPr>
-          <w:rFonts w:ascii="Arial" w:hAnsi="Arial" w:cs="Arial"/>
-        </w:rPr>
-        <w:t>labeled</w:t>
-      </w:r>
-      <w:proofErr w:type="spellEnd"/>
+      <w:r>
+        <w:rPr>
+          <w:rFonts w:ascii="Arial" w:hAnsi="Arial" w:cs="Arial"/>
+          <w:lang w:val="en-GB"/>
+        </w:rPr>
+        <w:t>digits</w:t>
+      </w:r>
+      <w:r>
+        <w:rPr>
+          <w:rFonts w:ascii="Arial" w:hAnsi="Arial" w:cs="Arial"/>
+        </w:rPr>
+        <w:t>.</w:t>
+      </w:r>
+      <w:r>
+        <w:rPr>
+          <w:rFonts w:ascii="Arial" w:hAnsi="Arial" w:cs="Arial"/>
+        </w:rPr>
+        <w:t xml:space="preserve"> </w:t>
+      </w:r>
+      <w:r>
+        <w:rPr>
+          <w:rFonts w:ascii="Arial" w:hAnsi="Arial" w:cs="Arial"/>
+        </w:rPr>
+        <w:t xml:space="preserve">The dataset for this project consists of images each </w:t>
+      </w:r>
+      <w:r>
+        <w:rPr>
+          <w:rFonts w:ascii="Arial" w:hAnsi="Arial" w:cs="Arial"/>
+        </w:rPr>
+        <w:t>labelled</w:t>
+      </w:r>
       <w:r>
         <w:rPr>
           <w:rFonts w:ascii="Arial" w:hAnsi="Arial" w:cs="Arial"/>
@@ -200,21 +203,7 @@
         <w:rPr>
           <w:rFonts w:ascii="Arial" w:hAnsi="Arial" w:cs="Arial"/>
         </w:rPr>
-        <w:t xml:space="preserve">To load and explore the dataset, we define the </w:t>
-      </w:r>
-      <w:proofErr w:type="spellStart"/>
-      <w:r>
-        <w:rPr>
-          <w:rFonts w:ascii="Arial" w:hAnsi="Arial" w:cs="Arial"/>
-        </w:rPr>
-        <w:t>load_images_from_folder</w:t>
-      </w:r>
-      <w:proofErr w:type="spellEnd"/>
-      <w:r>
-        <w:rPr>
-          <w:rFonts w:ascii="Arial" w:hAnsi="Arial" w:cs="Arial"/>
-        </w:rPr>
-        <w:t xml:space="preserve"> function, which reads images from subdirectories, resizes them, converts them to grayscale, and assigns labels based on subdirectory names. Directories for training, validation, and test datasets are specified to organize the data. We print the contents of these directories to verify their structure. We load the datasets into arrays of images and corresponding labels. This process prepares the dataset for further processing and model training.</w:t>
+        <w:t>To load and explore the dataset, we define the load_images_from_folder function, which reads images from subdirectories, resizes them, converts them to grayscale, and assigns labels based on subdirectory names. Directories for training, validation, and test datasets are specified to organize the data. We print the contents of these directories to verify their structure. We load the datasets into arrays of images and corresponding labels. This process prepares the dataset for further processing and model training.</w:t>
       </w:r>
     </w:p>
     <w:p>
@@ -257,14 +246,12 @@
         </w:rPr>
         <w:t xml:space="preserve">Preprocessing steps taken to prepare the data for </w:t>
       </w:r>
-      <w:proofErr w:type="spellStart"/>
-      <w:r>
-        <w:rPr>
-          <w:rFonts w:ascii="Arial" w:hAnsi="Arial" w:cs="Arial"/>
-        </w:rPr>
-        <w:t>modeling</w:t>
-      </w:r>
-      <w:proofErr w:type="spellEnd"/>
+      <w:r>
+        <w:rPr>
+          <w:rFonts w:ascii="Arial" w:hAnsi="Arial" w:cs="Arial"/>
+        </w:rPr>
+        <w:t>modelling</w:t>
+      </w:r>
       <w:r>
         <w:rPr>
           <w:rFonts w:ascii="Arial" w:hAnsi="Arial" w:cs="Arial"/>
@@ -287,13 +274,19 @@
         <w:rPr>
           <w:rFonts w:ascii="Arial" w:hAnsi="Arial" w:cs="Arial"/>
         </w:rPr>
-        <w:t xml:space="preserve"> to convert labels to categorical</w:t>
-      </w:r>
-      <w:r>
-        <w:rPr>
-          <w:rFonts w:ascii="Arial" w:hAnsi="Arial" w:cs="Arial"/>
-        </w:rPr>
-        <w:t>,  creation of a custom data generator for efficient data handling</w:t>
+        <w:t xml:space="preserve"> to convert labels to </w:t>
+      </w:r>
+      <w:r>
+        <w:rPr>
+          <w:rFonts w:ascii="Arial" w:hAnsi="Arial" w:cs="Arial"/>
+        </w:rPr>
+        <w:t>categorical, creation</w:t>
+      </w:r>
+      <w:r>
+        <w:rPr>
+          <w:rFonts w:ascii="Arial" w:hAnsi="Arial" w:cs="Arial"/>
+        </w:rPr>
+        <w:t xml:space="preserve"> of a custom data generator for efficient data handling</w:t>
       </w:r>
       <w:r>
         <w:rPr>
@@ -346,21 +339,19 @@
         <w:rPr>
           <w:rFonts w:ascii="Arial" w:hAnsi="Arial" w:cs="Arial"/>
         </w:rPr>
-        <w:t xml:space="preserve">The challenges during preprocessing involved reshaping the images to fit the model's input requirements, normalizing pixel values to the </w:t>
-      </w:r>
-      <w:proofErr w:type="spellStart"/>
-      <w:r>
-        <w:rPr>
-          <w:rFonts w:ascii="Arial" w:hAnsi="Arial" w:cs="Arial"/>
-        </w:rPr>
-        <w:t>rnge</w:t>
-      </w:r>
-      <w:proofErr w:type="spellEnd"/>
-      <w:r>
-        <w:rPr>
-          <w:rFonts w:ascii="Arial" w:hAnsi="Arial" w:cs="Arial"/>
-        </w:rPr>
-        <w:t xml:space="preserve"> [0, 1], and encoding the labels for a multi-</w:t>
+        <w:t>The challenges during preprocessing involved reshaping the images to fit the model's input requirements, normalizing pixel values to the r</w:t>
+      </w:r>
+      <w:r>
+        <w:rPr>
+          <w:rFonts w:ascii="Arial" w:hAnsi="Arial" w:cs="Arial"/>
+        </w:rPr>
+        <w:t>a</w:t>
+      </w:r>
+      <w:r>
+        <w:rPr>
+          <w:rFonts w:ascii="Arial" w:hAnsi="Arial" w:cs="Arial"/>
+        </w:rPr>
+        <w:t>nge [0, 1], and encoding the labels for a multi-</w:t>
       </w:r>
       <w:r>
         <w:rPr>
@@ -379,7 +370,19 @@
         <w:rPr>
           <w:rFonts w:ascii="Arial" w:hAnsi="Arial" w:cs="Arial"/>
         </w:rPr>
-        <w:t xml:space="preserve"> loss function we need to use.</w:t>
+        <w:t xml:space="preserve"> loss </w:t>
+      </w:r>
+      <w:r>
+        <w:rPr>
+          <w:rFonts w:ascii="Arial" w:hAnsi="Arial" w:cs="Arial"/>
+        </w:rPr>
+        <w:t>function,</w:t>
+      </w:r>
+      <w:r>
+        <w:rPr>
+          <w:rFonts w:ascii="Arial" w:hAnsi="Arial" w:cs="Arial"/>
+        </w:rPr>
+        <w:t xml:space="preserve"> we need to use.</w:t>
       </w:r>
     </w:p>
     <w:p>
@@ -420,44 +423,68 @@
         <w:rPr>
           <w:rFonts w:ascii="Arial" w:hAnsi="Arial" w:cs="Arial"/>
         </w:rPr>
-        <w:t xml:space="preserve">CNN models were developed, comparing Categorical </w:t>
-      </w:r>
-      <w:proofErr w:type="spellStart"/>
-      <w:r>
-        <w:rPr>
-          <w:rFonts w:ascii="Arial" w:hAnsi="Arial" w:cs="Arial"/>
-        </w:rPr>
-        <w:t>Crossentropy</w:t>
-      </w:r>
-      <w:proofErr w:type="spellEnd"/>
+        <w:t xml:space="preserve">CNN models were developed, comparing </w:t>
+      </w:r>
+      <w:r>
+        <w:rPr>
+          <w:rFonts w:ascii="Arial" w:hAnsi="Arial" w:cs="Arial"/>
+        </w:rPr>
+        <w:t>c</w:t>
+      </w:r>
+      <w:r>
+        <w:rPr>
+          <w:rFonts w:ascii="Arial" w:hAnsi="Arial" w:cs="Arial"/>
+        </w:rPr>
+        <w:t xml:space="preserve">ategorical </w:t>
+      </w:r>
+      <w:r>
+        <w:rPr>
+          <w:rFonts w:ascii="Arial" w:hAnsi="Arial" w:cs="Arial"/>
+        </w:rPr>
+        <w:t>c</w:t>
+      </w:r>
+      <w:r>
+        <w:rPr>
+          <w:rFonts w:ascii="Arial" w:hAnsi="Arial" w:cs="Arial"/>
+        </w:rPr>
+        <w:t>ross entropy</w:t>
+      </w:r>
       <w:r>
         <w:rPr>
           <w:rFonts w:ascii="Arial" w:hAnsi="Arial" w:cs="Arial"/>
         </w:rPr>
         <w:t xml:space="preserve"> with Binary </w:t>
       </w:r>
-      <w:proofErr w:type="spellStart"/>
-      <w:r>
-        <w:rPr>
-          <w:rFonts w:ascii="Arial" w:hAnsi="Arial" w:cs="Arial"/>
-        </w:rPr>
-        <w:t>Crossentropy</w:t>
-      </w:r>
-      <w:proofErr w:type="spellEnd"/>
-      <w:r>
-        <w:rPr>
-          <w:rFonts w:ascii="Arial" w:hAnsi="Arial" w:cs="Arial"/>
-        </w:rPr>
-        <w:t xml:space="preserve"> as loss functions and Sigmoid versus </w:t>
-      </w:r>
-      <w:proofErr w:type="spellStart"/>
-      <w:r>
-        <w:rPr>
-          <w:rFonts w:ascii="Arial" w:hAnsi="Arial" w:cs="Arial"/>
-        </w:rPr>
-        <w:t>Softmax</w:t>
-      </w:r>
-      <w:proofErr w:type="spellEnd"/>
+      <w:r>
+        <w:rPr>
+          <w:rFonts w:ascii="Arial" w:hAnsi="Arial" w:cs="Arial"/>
+        </w:rPr>
+        <w:t>c</w:t>
+      </w:r>
+      <w:r>
+        <w:rPr>
+          <w:rFonts w:ascii="Arial" w:hAnsi="Arial" w:cs="Arial"/>
+        </w:rPr>
+        <w:t>ross entropy</w:t>
+      </w:r>
+      <w:r>
+        <w:rPr>
+          <w:rFonts w:ascii="Arial" w:hAnsi="Arial" w:cs="Arial"/>
+        </w:rPr>
+        <w:t xml:space="preserve"> as loss functions and Sigmoid </w:t>
+      </w:r>
+      <w:r>
+        <w:rPr>
+          <w:rFonts w:ascii="Arial" w:hAnsi="Arial" w:cs="Arial"/>
+        </w:rPr>
+        <w:t xml:space="preserve">versus </w:t>
+      </w:r>
+      <w:r>
+        <w:rPr>
+          <w:rFonts w:ascii="Arial" w:hAnsi="Arial" w:cs="Arial"/>
+        </w:rPr>
+        <w:t>SoftMax</w:t>
+      </w:r>
       <w:r>
         <w:rPr>
           <w:rFonts w:ascii="Arial" w:hAnsi="Arial" w:cs="Arial"/>
@@ -537,42 +564,36 @@
         </w:rPr>
         <w:t xml:space="preserve">Binary </w:t>
       </w:r>
-      <w:proofErr w:type="spellStart"/>
-      <w:r>
-        <w:rPr>
-          <w:rFonts w:ascii="Arial" w:hAnsi="Arial" w:cs="Arial"/>
-        </w:rPr>
-        <w:t>crossentropy</w:t>
-      </w:r>
-      <w:proofErr w:type="spellEnd"/>
+      <w:r>
+        <w:rPr>
+          <w:rFonts w:ascii="Arial" w:hAnsi="Arial" w:cs="Arial"/>
+        </w:rPr>
+        <w:t>cross entropy</w:t>
+      </w:r>
       <w:r>
         <w:rPr>
           <w:rFonts w:ascii="Arial" w:hAnsi="Arial" w:cs="Arial"/>
         </w:rPr>
         <w:t xml:space="preserve"> as the loss function outperformed categorical </w:t>
       </w:r>
-      <w:proofErr w:type="spellStart"/>
-      <w:r>
-        <w:rPr>
-          <w:rFonts w:ascii="Arial" w:hAnsi="Arial" w:cs="Arial"/>
-        </w:rPr>
-        <w:t>crossentropy</w:t>
-      </w:r>
-      <w:proofErr w:type="spellEnd"/>
+      <w:r>
+        <w:rPr>
+          <w:rFonts w:ascii="Arial" w:hAnsi="Arial" w:cs="Arial"/>
+        </w:rPr>
+        <w:t>cross entropy</w:t>
+      </w:r>
       <w:r>
         <w:rPr>
           <w:rFonts w:ascii="Arial" w:hAnsi="Arial" w:cs="Arial"/>
         </w:rPr>
         <w:t xml:space="preserve">, showing lower loss and higher accuracy for multi-label classification, demonstrating its suitability for this task. While recommendations suggest Sigmoid for multi-label and </w:t>
       </w:r>
-      <w:proofErr w:type="spellStart"/>
-      <w:r>
-        <w:rPr>
-          <w:rFonts w:ascii="Arial" w:hAnsi="Arial" w:cs="Arial"/>
-        </w:rPr>
-        <w:t>Softmax</w:t>
-      </w:r>
-      <w:proofErr w:type="spellEnd"/>
+      <w:r>
+        <w:rPr>
+          <w:rFonts w:ascii="Arial" w:hAnsi="Arial" w:cs="Arial"/>
+        </w:rPr>
+        <w:t>SoftMax</w:t>
+      </w:r>
       <w:r>
         <w:rPr>
           <w:rFonts w:ascii="Arial" w:hAnsi="Arial" w:cs="Arial"/>
@@ -591,14 +612,12 @@
         </w:rPr>
         <w:t xml:space="preserve">the use of </w:t>
       </w:r>
-      <w:proofErr w:type="spellStart"/>
-      <w:r>
-        <w:rPr>
-          <w:rFonts w:ascii="Arial" w:hAnsi="Arial" w:cs="Arial"/>
-        </w:rPr>
-        <w:t>Softmax</w:t>
-      </w:r>
-      <w:proofErr w:type="spellEnd"/>
+      <w:r>
+        <w:rPr>
+          <w:rFonts w:ascii="Arial" w:hAnsi="Arial" w:cs="Arial"/>
+        </w:rPr>
+        <w:t>SoftMax</w:t>
+      </w:r>
       <w:r>
         <w:rPr>
           <w:rFonts w:ascii="Arial" w:hAnsi="Arial" w:cs="Arial"/>
@@ -698,7 +717,6 @@
         </w:rPr>
         <w:t xml:space="preserve">Hyperparameter tuning </w:t>
       </w:r>
-      <w:proofErr w:type="spellStart"/>
       <w:r>
         <w:rPr>
           <w:rStyle w:val="ui-provider"/>
@@ -706,9 +724,8 @@
           <w:sz w:val="22"/>
           <w:szCs w:val="22"/>
         </w:rPr>
-        <w:t>perfomed</w:t>
-      </w:r>
-      <w:proofErr w:type="spellEnd"/>
+        <w:t>performed</w:t>
+      </w:r>
       <w:r>
         <w:rPr>
           <w:rStyle w:val="ui-provider"/>
@@ -725,27 +742,7 @@
           <w:sz w:val="22"/>
           <w:szCs w:val="22"/>
         </w:rPr>
-        <w:t xml:space="preserve">sing </w:t>
-      </w:r>
-      <w:proofErr w:type="spellStart"/>
-      <w:r>
-        <w:rPr>
-          <w:rStyle w:val="ui-provider"/>
-          <w:rFonts w:ascii="Arial" w:hAnsi="Arial" w:cs="Arial"/>
-          <w:sz w:val="22"/>
-          <w:szCs w:val="22"/>
-        </w:rPr>
-        <w:t>Keras</w:t>
-      </w:r>
-      <w:proofErr w:type="spellEnd"/>
-      <w:r>
-        <w:rPr>
-          <w:rStyle w:val="ui-provider"/>
-          <w:rFonts w:ascii="Arial" w:hAnsi="Arial" w:cs="Arial"/>
-          <w:sz w:val="22"/>
-          <w:szCs w:val="22"/>
-        </w:rPr>
-        <w:t>-Tuner</w:t>
+        <w:t>sing Keras-Tuner</w:t>
       </w:r>
       <w:r>
         <w:rPr>
@@ -890,16 +887,14 @@
         </w:rPr>
         <w:t xml:space="preserve">Sigmoid activation and categorical </w:t>
       </w:r>
-      <w:proofErr w:type="spellStart"/>
       <w:r>
         <w:rPr>
           <w:rFonts w:ascii="Arial" w:hAnsi="Arial" w:cs="Arial"/>
           <w:b/>
           <w:bCs/>
         </w:rPr>
-        <w:t>crossentropy</w:t>
-      </w:r>
-      <w:proofErr w:type="spellEnd"/>
+        <w:t>cross entropy</w:t>
+      </w:r>
       <w:r>
         <w:rPr>
           <w:rFonts w:ascii="Arial" w:hAnsi="Arial" w:cs="Arial"/>
@@ -1232,16 +1227,14 @@
         </w:rPr>
         <w:t xml:space="preserve">binary </w:t>
       </w:r>
-      <w:proofErr w:type="spellStart"/>
       <w:r>
         <w:rPr>
           <w:rFonts w:ascii="Arial" w:hAnsi="Arial" w:cs="Arial"/>
           <w:b/>
           <w:bCs/>
         </w:rPr>
-        <w:t>crossentropy</w:t>
-      </w:r>
-      <w:proofErr w:type="spellEnd"/>
+        <w:t>cross entropy</w:t>
+      </w:r>
       <w:r>
         <w:rPr>
           <w:rFonts w:ascii="Arial" w:hAnsi="Arial" w:cs="Arial"/>
@@ -1740,23 +1733,13 @@
         </w:rPr>
         <w:t xml:space="preserve">Using </w:t>
       </w:r>
-      <w:proofErr w:type="spellStart"/>
       <w:r>
         <w:rPr>
           <w:rFonts w:ascii="Arial" w:hAnsi="Arial" w:cs="Arial"/>
           <w:b/>
           <w:bCs/>
         </w:rPr>
-        <w:t>Keras</w:t>
-      </w:r>
-      <w:proofErr w:type="spellEnd"/>
-      <w:r>
-        <w:rPr>
-          <w:rFonts w:ascii="Arial" w:hAnsi="Arial" w:cs="Arial"/>
-          <w:b/>
-          <w:bCs/>
-        </w:rPr>
-        <w:t>-Tuner</w:t>
+        <w:t>Keras-Tuner</w:t>
       </w:r>
       <w:r>
         <w:rPr>
@@ -2686,19 +2669,7 @@
         <w:rPr>
           <w:rFonts w:ascii="Arial" w:hAnsi="Arial" w:cs="Arial"/>
         </w:rPr>
-        <w:t xml:space="preserve">The diagonal elements represent the correctly classified </w:t>
-      </w:r>
-      <w:r>
-        <w:rPr>
-          <w:rFonts w:ascii="Arial" w:hAnsi="Arial" w:cs="Arial"/>
-        </w:rPr>
-        <w:t>ones,</w:t>
-      </w:r>
-      <w:r>
-        <w:rPr>
-          <w:rFonts w:ascii="Arial" w:hAnsi="Arial" w:cs="Arial"/>
-        </w:rPr>
-        <w:t xml:space="preserve"> with the highest values along the diagonal </w:t>
+        <w:t xml:space="preserve">The diagonal elements represent the correctly classified ones, with the highest values along the diagonal </w:t>
       </w:r>
       <w:r>
         <w:rPr>
@@ -2925,14 +2896,56 @@
       <w:r>
         <w:rPr>
           <w:rFonts w:ascii="Arial" w:hAnsi="Arial" w:cs="Arial"/>
+        </w:rPr>
+        <w:t xml:space="preserve">In this example, we chose a random handwritten image (number 430) from the </w:t>
+      </w:r>
+      <w:r>
+        <w:rPr>
+          <w:rFonts w:ascii="Arial" w:hAnsi="Arial" w:cs="Arial"/>
+        </w:rPr>
+        <w:t>train</w:t>
+      </w:r>
+      <w:r>
+        <w:rPr>
+          <w:rFonts w:ascii="Arial" w:hAnsi="Arial" w:cs="Arial"/>
+        </w:rPr>
+        <w:t xml:space="preserve"> dataset, and predicted the feature outputs.   </w:t>
+      </w:r>
+    </w:p>
+    <w:p>
+      <w:pPr>
+        <w:jc w:val="both"/>
+        <w:rPr>
+          <w:rFonts w:ascii="Arial" w:hAnsi="Arial" w:cs="Arial"/>
+        </w:rPr>
+      </w:pPr>
+    </w:p>
+    <w:p>
+      <w:pPr>
+        <w:jc w:val="both"/>
+        <w:rPr>
+          <w:rFonts w:ascii="Arial" w:hAnsi="Arial" w:cs="Arial"/>
+        </w:rPr>
+      </w:pPr>
+      <w:r>
+        <w:rPr>
+          <w:rFonts w:ascii="Arial" w:hAnsi="Arial" w:cs="Arial"/>
           <w:noProof/>
         </w:rPr>
         <w:lastRenderedPageBreak/>
         <w:drawing>
-          <wp:inline distT="0" distB="0" distL="0" distR="0" wp14:anchorId="0F56C92C" wp14:editId="7B4306D3">
-            <wp:extent cx="4148138" cy="4127001"/>
-            <wp:effectExtent l="0" t="0" r="5080" b="6985"/>
-            <wp:docPr id="265367197" name="Picture 8" descr="A grid of squares with different shapes&#10;&#10;Description automatically generated with medium confidence"/>
+          <wp:anchor distT="0" distB="0" distL="114300" distR="114300" simplePos="0" relativeHeight="251658240" behindDoc="0" locked="0" layoutInCell="1" allowOverlap="1" wp14:anchorId="0D9DFA04" wp14:editId="4DAE9A40">
+            <wp:simplePos x="0" y="0"/>
+            <wp:positionH relativeFrom="margin">
+              <wp:align>center</wp:align>
+            </wp:positionH>
+            <wp:positionV relativeFrom="paragraph">
+              <wp:posOffset>152</wp:posOffset>
+            </wp:positionV>
+            <wp:extent cx="797560" cy="797560"/>
+            <wp:effectExtent l="0" t="0" r="2540" b="2540"/>
+            <wp:wrapSquare wrapText="bothSides"/>
+            <wp:docPr id="4" name="Picture 4"/>
             <wp:cNvGraphicFramePr>
               <a:graphicFrameLocks xmlns:a="http://schemas.openxmlformats.org/drawingml/2006/main" noChangeAspect="1"/>
             </wp:cNvGraphicFramePr>
@@ -2940,17 +2953,110 @@
               <a:graphicData uri="http://schemas.openxmlformats.org/drawingml/2006/picture">
                 <pic:pic xmlns:pic="http://schemas.openxmlformats.org/drawingml/2006/picture">
                   <pic:nvPicPr>
-                    <pic:cNvPr id="265367197" name="Picture 8" descr="A grid of squares with different shapes&#10;&#10;Description automatically generated with medium confidence"/>
-                    <pic:cNvPicPr/>
+                    <pic:cNvPr id="0" name="Picture 1"/>
+                    <pic:cNvPicPr>
+                      <a:picLocks noChangeAspect="1" noChangeArrowheads="1"/>
+                    </pic:cNvPicPr>
                   </pic:nvPicPr>
                   <pic:blipFill>
-                    <a:blip r:embed="rId14" cstate="print">
+                    <a:blip r:embed="rId14">
                       <a:extLst>
                         <a:ext uri="{28A0092B-C50C-407E-A947-70E740481C1C}">
                           <a14:useLocalDpi xmlns:a14="http://schemas.microsoft.com/office/drawing/2010/main" val="0"/>
                         </a:ext>
                       </a:extLst>
                     </a:blip>
+                    <a:srcRect/>
+                    <a:stretch>
+                      <a:fillRect/>
+                    </a:stretch>
+                  </pic:blipFill>
+                  <pic:spPr bwMode="auto">
+                    <a:xfrm>
+                      <a:off x="0" y="0"/>
+                      <a:ext cx="797560" cy="797560"/>
+                    </a:xfrm>
+                    <a:prstGeom prst="rect">
+                      <a:avLst/>
+                    </a:prstGeom>
+                    <a:noFill/>
+                    <a:ln>
+                      <a:noFill/>
+                    </a:ln>
+                  </pic:spPr>
+                </pic:pic>
+              </a:graphicData>
+            </a:graphic>
+            <wp14:sizeRelH relativeFrom="page">
+              <wp14:pctWidth>0</wp14:pctWidth>
+            </wp14:sizeRelH>
+            <wp14:sizeRelV relativeFrom="page">
+              <wp14:pctHeight>0</wp14:pctHeight>
+            </wp14:sizeRelV>
+          </wp:anchor>
+        </w:drawing>
+      </w:r>
+    </w:p>
+    <w:p>
+      <w:pPr>
+        <w:jc w:val="both"/>
+        <w:rPr>
+          <w:rFonts w:ascii="Arial" w:hAnsi="Arial" w:cs="Arial"/>
+        </w:rPr>
+      </w:pPr>
+    </w:p>
+    <w:p>
+      <w:pPr>
+        <w:jc w:val="both"/>
+        <w:rPr>
+          <w:rFonts w:ascii="Arial" w:hAnsi="Arial" w:cs="Arial"/>
+        </w:rPr>
+      </w:pPr>
+    </w:p>
+    <w:p>
+      <w:pPr>
+        <w:jc w:val="both"/>
+        <w:rPr>
+          <w:rFonts w:ascii="Arial" w:hAnsi="Arial" w:cs="Arial"/>
+        </w:rPr>
+      </w:pPr>
+    </w:p>
+    <w:p>
+      <w:pPr>
+        <w:jc w:val="both"/>
+        <w:rPr>
+          <w:rFonts w:ascii="Arial" w:hAnsi="Arial" w:cs="Arial"/>
+        </w:rPr>
+      </w:pPr>
+    </w:p>
+    <w:p>
+      <w:pPr>
+        <w:jc w:val="both"/>
+        <w:rPr>
+          <w:rFonts w:ascii="Arial" w:hAnsi="Arial" w:cs="Arial"/>
+        </w:rPr>
+      </w:pPr>
+      <w:r>
+        <w:rPr>
+          <w:rFonts w:ascii="Arial" w:hAnsi="Arial" w:cs="Arial"/>
+        </w:rPr>
+        <w:drawing>
+          <wp:inline distT="0" distB="0" distL="0" distR="0" wp14:anchorId="725BA603" wp14:editId="503544B1">
+            <wp:extent cx="5731510" cy="5702300"/>
+            <wp:effectExtent l="0" t="0" r="2540" b="0"/>
+            <wp:docPr id="1" name="Picture 1"/>
+            <wp:cNvGraphicFramePr>
+              <a:graphicFrameLocks xmlns:a="http://schemas.openxmlformats.org/drawingml/2006/main" noChangeAspect="1"/>
+            </wp:cNvGraphicFramePr>
+            <a:graphic xmlns:a="http://schemas.openxmlformats.org/drawingml/2006/main">
+              <a:graphicData uri="http://schemas.openxmlformats.org/drawingml/2006/picture">
+                <pic:pic xmlns:pic="http://schemas.openxmlformats.org/drawingml/2006/picture">
+                  <pic:nvPicPr>
+                    <pic:cNvPr id="1" name=""/>
+                    <pic:cNvPicPr/>
+                  </pic:nvPicPr>
+                  <pic:blipFill>
+                    <a:blip r:embed="rId15"/>
                     <a:stretch>
                       <a:fillRect/>
                     </a:stretch>
@@ -2958,7 +3064,7 @@
                   <pic:spPr>
                     <a:xfrm>
                       <a:off x="0" y="0"/>
-                      <a:ext cx="4175351" cy="4154075"/>
+                      <a:ext cx="5731510" cy="5702300"/>
                     </a:xfrm>
                     <a:prstGeom prst="rect">
                       <a:avLst/>
@@ -2978,16 +3084,56 @@
           <w:rFonts w:ascii="Arial" w:hAnsi="Arial" w:cs="Arial"/>
         </w:rPr>
       </w:pPr>
-      <w:r>
-        <w:rPr>
-          <w:rFonts w:ascii="Arial" w:hAnsi="Arial" w:cs="Arial"/>
-          <w:noProof/>
-        </w:rPr>
+    </w:p>
+    <w:p>
+      <w:pPr>
+        <w:jc w:val="both"/>
+        <w:rPr>
+          <w:rFonts w:ascii="Arial" w:hAnsi="Arial" w:cs="Arial"/>
+        </w:rPr>
+      </w:pPr>
+    </w:p>
+    <w:p>
+      <w:pPr>
+        <w:jc w:val="both"/>
+        <w:rPr>
+          <w:rFonts w:ascii="Arial" w:hAnsi="Arial" w:cs="Arial"/>
+        </w:rPr>
+      </w:pPr>
+    </w:p>
+    <w:p>
+      <w:pPr>
+        <w:jc w:val="both"/>
+        <w:rPr>
+          <w:rFonts w:ascii="Arial" w:hAnsi="Arial" w:cs="Arial"/>
+        </w:rPr>
+      </w:pPr>
+    </w:p>
+    <w:p>
+      <w:pPr>
+        <w:jc w:val="both"/>
+        <w:rPr>
+          <w:rFonts w:ascii="Arial" w:hAnsi="Arial" w:cs="Arial"/>
+        </w:rPr>
+      </w:pPr>
+    </w:p>
+    <w:p>
+      <w:pPr>
+        <w:jc w:val="both"/>
+        <w:rPr>
+          <w:rFonts w:ascii="Arial" w:hAnsi="Arial" w:cs="Arial"/>
+        </w:rPr>
+      </w:pPr>
+      <w:r>
+        <w:rPr>
+          <w:rFonts w:ascii="Arial" w:hAnsi="Arial" w:cs="Arial"/>
+        </w:rPr>
+        <w:lastRenderedPageBreak/>
         <w:drawing>
-          <wp:inline distT="0" distB="0" distL="0" distR="0" wp14:anchorId="3CB5522C" wp14:editId="5C79E107">
-            <wp:extent cx="4143375" cy="4122259"/>
-            <wp:effectExtent l="0" t="0" r="0" b="0"/>
-            <wp:docPr id="1728280718" name="Picture 7" descr="A grid of squares with small white dots&#10;&#10;Description automatically generated"/>
+          <wp:inline distT="0" distB="0" distL="0" distR="0" wp14:anchorId="6BA0FADC" wp14:editId="588D87A1">
+            <wp:extent cx="5731510" cy="5702300"/>
+            <wp:effectExtent l="0" t="0" r="2540" b="0"/>
+            <wp:docPr id="2" name="Picture 2"/>
             <wp:cNvGraphicFramePr>
               <a:graphicFrameLocks xmlns:a="http://schemas.openxmlformats.org/drawingml/2006/main" noChangeAspect="1"/>
             </wp:cNvGraphicFramePr>
@@ -2995,17 +3141,11 @@
               <a:graphicData uri="http://schemas.openxmlformats.org/drawingml/2006/picture">
                 <pic:pic xmlns:pic="http://schemas.openxmlformats.org/drawingml/2006/picture">
                   <pic:nvPicPr>
-                    <pic:cNvPr id="1728280718" name="Picture 7" descr="A grid of squares with small white dots&#10;&#10;Description automatically generated"/>
+                    <pic:cNvPr id="1" name=""/>
                     <pic:cNvPicPr/>
                   </pic:nvPicPr>
                   <pic:blipFill>
-                    <a:blip r:embed="rId15" cstate="print">
-                      <a:extLst>
-                        <a:ext uri="{28A0092B-C50C-407E-A947-70E740481C1C}">
-                          <a14:useLocalDpi xmlns:a14="http://schemas.microsoft.com/office/drawing/2010/main" val="0"/>
-                        </a:ext>
-                      </a:extLst>
-                    </a:blip>
+                    <a:blip r:embed="rId16"/>
                     <a:stretch>
                       <a:fillRect/>
                     </a:stretch>
@@ -3013,7 +3153,7 @@
                   <pic:spPr>
                     <a:xfrm>
                       <a:off x="0" y="0"/>
-                      <a:ext cx="4145827" cy="4124698"/>
+                      <a:ext cx="5731510" cy="5702300"/>
                     </a:xfrm>
                     <a:prstGeom prst="rect">
                       <a:avLst/>
@@ -3033,17 +3173,64 @@
           <w:rFonts w:ascii="Arial" w:hAnsi="Arial" w:cs="Arial"/>
         </w:rPr>
       </w:pPr>
-      <w:r>
-        <w:rPr>
-          <w:rFonts w:ascii="Arial" w:hAnsi="Arial" w:cs="Arial"/>
-          <w:noProof/>
+    </w:p>
+    <w:p>
+      <w:pPr>
+        <w:jc w:val="both"/>
+        <w:rPr>
+          <w:rFonts w:ascii="Arial" w:hAnsi="Arial" w:cs="Arial"/>
+        </w:rPr>
+      </w:pPr>
+    </w:p>
+    <w:p>
+      <w:pPr>
+        <w:jc w:val="both"/>
+        <w:rPr>
+          <w:rFonts w:ascii="Arial" w:hAnsi="Arial" w:cs="Arial"/>
+        </w:rPr>
+      </w:pPr>
+    </w:p>
+    <w:p>
+      <w:pPr>
+        <w:jc w:val="both"/>
+        <w:rPr>
+          <w:rFonts w:ascii="Arial" w:hAnsi="Arial" w:cs="Arial"/>
+        </w:rPr>
+      </w:pPr>
+    </w:p>
+    <w:p>
+      <w:pPr>
+        <w:jc w:val="both"/>
+        <w:rPr>
+          <w:rFonts w:ascii="Arial" w:hAnsi="Arial" w:cs="Arial"/>
+        </w:rPr>
+      </w:pPr>
+    </w:p>
+    <w:p>
+      <w:pPr>
+        <w:jc w:val="both"/>
+        <w:rPr>
+          <w:rFonts w:ascii="Arial" w:hAnsi="Arial" w:cs="Arial"/>
+        </w:rPr>
+      </w:pPr>
+    </w:p>
+    <w:p>
+      <w:pPr>
+        <w:jc w:val="both"/>
+        <w:rPr>
+          <w:rFonts w:ascii="Arial" w:hAnsi="Arial" w:cs="Arial"/>
+        </w:rPr>
+      </w:pPr>
+      <w:r>
+        <w:rPr>
+          <w:rFonts w:ascii="Arial" w:hAnsi="Arial" w:cs="Arial"/>
         </w:rPr>
         <w:lastRenderedPageBreak/>
         <w:drawing>
-          <wp:inline distT="0" distB="0" distL="0" distR="0" wp14:anchorId="516365DC" wp14:editId="2119F119">
-            <wp:extent cx="4116730" cy="4095750"/>
-            <wp:effectExtent l="0" t="0" r="0" b="0"/>
-            <wp:docPr id="409311200" name="Picture 6" descr="A grid of squares with different shades of black and white squares&#10;&#10;Description automatically generated"/>
+          <wp:inline distT="0" distB="0" distL="0" distR="0" wp14:anchorId="6A47FB2F" wp14:editId="3F919FD6">
+            <wp:extent cx="5731510" cy="5702300"/>
+            <wp:effectExtent l="0" t="0" r="2540" b="0"/>
+            <wp:docPr id="3" name="Picture 3"/>
             <wp:cNvGraphicFramePr>
               <a:graphicFrameLocks xmlns:a="http://schemas.openxmlformats.org/drawingml/2006/main" noChangeAspect="1"/>
             </wp:cNvGraphicFramePr>
@@ -3051,17 +3238,11 @@
               <a:graphicData uri="http://schemas.openxmlformats.org/drawingml/2006/picture">
                 <pic:pic xmlns:pic="http://schemas.openxmlformats.org/drawingml/2006/picture">
                   <pic:nvPicPr>
-                    <pic:cNvPr id="409311200" name="Picture 6" descr="A grid of squares with different shades of black and white squares&#10;&#10;Description automatically generated"/>
+                    <pic:cNvPr id="1" name=""/>
                     <pic:cNvPicPr/>
                   </pic:nvPicPr>
                   <pic:blipFill>
-                    <a:blip r:embed="rId16" cstate="print">
-                      <a:extLst>
-                        <a:ext uri="{28A0092B-C50C-407E-A947-70E740481C1C}">
-                          <a14:useLocalDpi xmlns:a14="http://schemas.microsoft.com/office/drawing/2010/main" val="0"/>
-                        </a:ext>
-                      </a:extLst>
-                    </a:blip>
+                    <a:blip r:embed="rId17"/>
                     <a:stretch>
                       <a:fillRect/>
                     </a:stretch>
@@ -3069,7 +3250,7 @@
                   <pic:spPr>
                     <a:xfrm>
                       <a:off x="0" y="0"/>
-                      <a:ext cx="4133983" cy="4112915"/>
+                      <a:ext cx="5731510" cy="5702300"/>
                     </a:xfrm>
                     <a:prstGeom prst="rect">
                       <a:avLst/>
@@ -3089,6 +3270,14 @@
           <w:rFonts w:ascii="Arial" w:hAnsi="Arial" w:cs="Arial"/>
         </w:rPr>
       </w:pPr>
+    </w:p>
+    <w:p>
+      <w:pPr>
+        <w:jc w:val="both"/>
+        <w:rPr>
+          <w:rFonts w:ascii="Arial" w:hAnsi="Arial" w:cs="Arial"/>
+        </w:rPr>
+      </w:pPr>
       <w:r>
         <w:rPr>
           <w:rFonts w:ascii="Arial" w:hAnsi="Arial" w:cs="Arial"/>
@@ -3141,16 +3330,20 @@
         <w:rPr>
           <w:rFonts w:ascii="Arial" w:hAnsi="Arial" w:cs="Arial"/>
         </w:rPr>
-        <w:t>Early layers earn simple features , then deeper layers learn more complex features and patterns.</w:t>
-      </w:r>
-    </w:p>
-    <w:p>
-      <w:pPr>
-        <w:jc w:val="both"/>
-        <w:rPr>
-          <w:rFonts w:ascii="Arial" w:hAnsi="Arial" w:cs="Arial"/>
-        </w:rPr>
-      </w:pPr>
+        <w:t xml:space="preserve">Early layers earn simple </w:t>
+      </w:r>
+      <w:r>
+        <w:rPr>
+          <w:rFonts w:ascii="Arial" w:hAnsi="Arial" w:cs="Arial"/>
+        </w:rPr>
+        <w:t>features,</w:t>
+      </w:r>
+      <w:r>
+        <w:rPr>
+          <w:rFonts w:ascii="Arial" w:hAnsi="Arial" w:cs="Arial"/>
+        </w:rPr>
+        <w:t xml:space="preserve"> then deeper layers learn more complex features and patterns.</w:t>
+      </w:r>
     </w:p>
     <w:p>
       <w:pPr>
@@ -3162,6 +3355,17 @@
           <w:szCs w:val="22"/>
         </w:rPr>
       </w:pPr>
+    </w:p>
+    <w:p>
+      <w:pPr>
+        <w:pStyle w:val="Heading3"/>
+        <w:jc w:val="both"/>
+        <w:rPr>
+          <w:rFonts w:ascii="Arial" w:hAnsi="Arial" w:cs="Arial"/>
+          <w:sz w:val="22"/>
+          <w:szCs w:val="22"/>
+        </w:rPr>
+      </w:pPr>
       <w:r>
         <w:rPr>
           <w:rFonts w:ascii="Arial" w:hAnsi="Arial" w:cs="Arial"/>
@@ -3184,28 +3388,12 @@
         </w:rPr>
         <w:t xml:space="preserve">The project successfully demonstrated the application of CNNs to multi-label image-based digit classification, with </w:t>
       </w:r>
-      <w:proofErr w:type="spellStart"/>
-      <w:r>
-        <w:rPr>
-          <w:rFonts w:ascii="Arial" w:hAnsi="Arial" w:cs="Arial"/>
-        </w:rPr>
-        <w:t>Softmax</w:t>
-      </w:r>
-      <w:proofErr w:type="spellEnd"/>
-      <w:r>
-        <w:rPr>
-          <w:rFonts w:ascii="Arial" w:hAnsi="Arial" w:cs="Arial"/>
-        </w:rPr>
-        <w:t xml:space="preserve"> activation and binary </w:t>
-      </w:r>
-      <w:proofErr w:type="spellStart"/>
-      <w:r>
-        <w:rPr>
-          <w:rFonts w:ascii="Arial" w:hAnsi="Arial" w:cs="Arial"/>
-        </w:rPr>
-        <w:t>crossentropy</w:t>
-      </w:r>
-      <w:proofErr w:type="spellEnd"/>
+      <w:r>
+        <w:rPr>
+          <w:rFonts w:ascii="Arial" w:hAnsi="Arial" w:cs="Arial"/>
+        </w:rPr>
+        <w:t>SoftMax</w:t>
+      </w:r>
       <w:r>
         <w:rPr>
           <w:rFonts w:ascii="Arial" w:hAnsi="Arial" w:cs="Arial"/>
@@ -3216,13 +3404,45 @@
         <w:rPr>
           <w:rFonts w:ascii="Arial" w:hAnsi="Arial" w:cs="Arial"/>
         </w:rPr>
+        <w:t xml:space="preserve">activation and binary </w:t>
+      </w:r>
+      <w:r>
+        <w:rPr>
+          <w:rFonts w:ascii="Arial" w:hAnsi="Arial" w:cs="Arial"/>
+        </w:rPr>
+        <w:t>cross entropy</w:t>
+      </w:r>
+      <w:r>
+        <w:rPr>
+          <w:rFonts w:ascii="Arial" w:hAnsi="Arial" w:cs="Arial"/>
+        </w:rPr>
+        <w:t xml:space="preserve"> </w:t>
+      </w:r>
+      <w:r>
+        <w:rPr>
+          <w:rFonts w:ascii="Arial" w:hAnsi="Arial" w:cs="Arial"/>
+        </w:rPr>
         <w:t xml:space="preserve">as the loss function </w:t>
       </w:r>
       <w:r>
         <w:rPr>
           <w:rFonts w:ascii="Arial" w:hAnsi="Arial" w:cs="Arial"/>
         </w:rPr>
-        <w:t xml:space="preserve">showing the highest performance over </w:t>
+        <w:t xml:space="preserve">showing the highest </w:t>
+      </w:r>
+    </w:p>
+    <w:p>
+      <w:pPr>
+        <w:jc w:val="both"/>
+        <w:rPr>
+          <w:rFonts w:ascii="Arial" w:hAnsi="Arial" w:cs="Arial"/>
+        </w:rPr>
+      </w:pPr>
+      <w:r>
+        <w:rPr>
+          <w:rFonts w:ascii="Arial" w:hAnsi="Arial" w:cs="Arial"/>
+        </w:rPr>
+        <w:t xml:space="preserve">performance over </w:t>
       </w:r>
       <w:r>
         <w:rPr>
@@ -3242,14 +3462,12 @@
         </w:rPr>
         <w:t xml:space="preserve">categorical </w:t>
       </w:r>
-      <w:proofErr w:type="spellStart"/>
-      <w:r>
-        <w:rPr>
-          <w:rFonts w:ascii="Arial" w:hAnsi="Arial" w:cs="Arial"/>
-        </w:rPr>
-        <w:t>crossentropy</w:t>
-      </w:r>
-      <w:proofErr w:type="spellEnd"/>
+      <w:r>
+        <w:rPr>
+          <w:rFonts w:ascii="Arial" w:hAnsi="Arial" w:cs="Arial"/>
+        </w:rPr>
+        <w:t>cross entropy</w:t>
+      </w:r>
       <w:r>
         <w:rPr>
           <w:rFonts w:ascii="Arial" w:hAnsi="Arial" w:cs="Arial"/>
@@ -3310,7 +3528,14 @@
         <w:rPr>
           <w:rFonts w:ascii="Arial" w:hAnsi="Arial" w:cs="Arial"/>
         </w:rPr>
-        <w:t>Future work could explore more complex architectures, additional regularization techniques, and further hyperparameter tuning to enhance model performance and robustness, potentially experimenting with different convolutional layer configurations to improve focus on relevant parts of the image.</w:t>
+        <w:t xml:space="preserve">Future work could explore more complex architectures, additional regularization techniques, and further hyperparameter tuning to enhance model performance and robustness, potentially </w:t>
+      </w:r>
+      <w:r>
+        <w:rPr>
+          <w:rFonts w:ascii="Arial" w:hAnsi="Arial" w:cs="Arial"/>
+        </w:rPr>
+        <w:lastRenderedPageBreak/>
+        <w:t>experimenting with different convolutional layer configurations to improve focus on relevant parts of the image.</w:t>
       </w:r>
     </w:p>
     <w:p>
@@ -3405,7 +3630,7 @@
 </file>
 
 <file path=word/numbering.xml><?xml version="1.0" encoding="utf-8"?>
-<w:numbering xmlns:wpc="http://schemas.microsoft.com/office/word/2010/wordprocessingCanvas" xmlns:cx="http://schemas.microsoft.com/office/drawing/2014/chartex" xmlns:cx1="http://schemas.microsoft.com/office/drawing/2015/9/8/chartex" xmlns:cx2="http://schemas.microsoft.com/office/drawing/2015/10/21/chartex" xmlns:cx3="http://schemas.microsoft.com/office/drawing/2016/5/9/chartex" xmlns:cx4="http://schemas.microsoft.com/office/drawing/2016/5/10/chartex" xmlns:cx5="http://schemas.microsoft.com/office/drawing/2016/5/11/chartex" xmlns:cx6="http://schemas.microsoft.com/office/drawing/2016/5/12/chartex" xmlns:cx7="http://schemas.microsoft.com/office/drawing/2016/5/13/chartex" xmlns:cx8="http://schemas.microsoft.com/office/drawing/2016/5/14/chartex" xmlns:mc="http://schemas.openxmlformats.org/markup-compatibility/2006" xmlns:aink="http://schemas.microsoft.com/office/drawing/2016/ink" xmlns:am3d="http://schemas.microsoft.com/office/drawing/2017/model3d" xmlns:o="urn:schemas-microsoft-com:office:office" xmlns:oel="http://schemas.microsoft.com/office/2019/extlst" xmlns:r="http://schemas.openxmlformats.org/officeDocument/2006/relationships" xmlns:m="http://schemas.openxmlformats.org/officeDocument/2006/math" xmlns:v="urn:schemas-microsoft-com:vml" xmlns:wp14="http://schemas.microsoft.com/office/word/2010/wordprocessingDrawing" xmlns:wp="http://schemas.openxmlformats.org/drawingml/2006/wordprocessingDrawing" xmlns:w10="urn:schemas-microsoft-com:office:word" xmlns:w="http://schemas.openxmlformats.org/wordprocessingml/2006/main" xmlns:w14="http://schemas.microsoft.com/office/word/2010/wordml" xmlns:w15="http://schemas.microsoft.com/office/word/2012/wordml" xmlns:w16cex="http://schemas.microsoft.com/office/word/2018/wordml/cex" xmlns:w16cid="http://schemas.microsoft.com/office/word/2016/wordml/cid" xmlns:w16="http://schemas.microsoft.com/office/word/2018/wordml" xmlns:w16du="http://schemas.microsoft.com/office/word/2023/wordml/word16du" xmlns:w16sdtdh="http://schemas.microsoft.com/office/word/2020/wordml/sdtdatahash" xmlns:w16se="http://schemas.microsoft.com/office/word/2015/wordml/symex" xmlns:wpg="http://schemas.microsoft.com/office/word/2010/wordprocessingGroup" xmlns:wpi="http://schemas.microsoft.com/office/word/2010/wordprocessingInk" xmlns:wne="http://schemas.microsoft.com/office/word/2006/wordml" xmlns:wps="http://schemas.microsoft.com/office/word/2010/wordprocessingShape" mc:Ignorable="w14 w15 w16se w16cid w16 w16cex w16sdtdh w16du wp14">
+<w:numbering xmlns:wpc="http://schemas.microsoft.com/office/word/2010/wordprocessingCanvas" xmlns:cx="http://schemas.microsoft.com/office/drawing/2014/chartex" xmlns:cx1="http://schemas.microsoft.com/office/drawing/2015/9/8/chartex" xmlns:cx2="http://schemas.microsoft.com/office/drawing/2015/10/21/chartex" xmlns:cx3="http://schemas.microsoft.com/office/drawing/2016/5/9/chartex" xmlns:cx4="http://schemas.microsoft.com/office/drawing/2016/5/10/chartex" xmlns:cx5="http://schemas.microsoft.com/office/drawing/2016/5/11/chartex" xmlns:cx6="http://schemas.microsoft.com/office/drawing/2016/5/12/chartex" xmlns:cx7="http://schemas.microsoft.com/office/drawing/2016/5/13/chartex" xmlns:cx8="http://schemas.microsoft.com/office/drawing/2016/5/14/chartex" xmlns:mc="http://schemas.openxmlformats.org/markup-compatibility/2006" xmlns:aink="http://schemas.microsoft.com/office/drawing/2016/ink" xmlns:am3d="http://schemas.microsoft.com/office/drawing/2017/model3d" xmlns:o="urn:schemas-microsoft-com:office:office" xmlns:r="http://schemas.openxmlformats.org/officeDocument/2006/relationships" xmlns:m="http://schemas.openxmlformats.org/officeDocument/2006/math" xmlns:v="urn:schemas-microsoft-com:vml" xmlns:wp14="http://schemas.microsoft.com/office/word/2010/wordprocessingDrawing" xmlns:wp="http://schemas.openxmlformats.org/drawingml/2006/wordprocessingDrawing" xmlns:w10="urn:schemas-microsoft-com:office:word" xmlns:w="http://schemas.openxmlformats.org/wordprocessingml/2006/main" xmlns:w14="http://schemas.microsoft.com/office/word/2010/wordml" xmlns:w15="http://schemas.microsoft.com/office/word/2012/wordml" xmlns:w16cex="http://schemas.microsoft.com/office/word/2018/wordml/cex" xmlns:w16cid="http://schemas.microsoft.com/office/word/2016/wordml/cid" xmlns:w16="http://schemas.microsoft.com/office/word/2018/wordml" xmlns:w16sdtdh="http://schemas.microsoft.com/office/word/2020/wordml/sdtdatahash" xmlns:w16se="http://schemas.microsoft.com/office/word/2015/wordml/symex" xmlns:wpg="http://schemas.microsoft.com/office/word/2010/wordprocessingGroup" xmlns:wpi="http://schemas.microsoft.com/office/word/2010/wordprocessingInk" xmlns:wne="http://schemas.microsoft.com/office/word/2006/wordml" xmlns:wps="http://schemas.microsoft.com/office/word/2010/wordprocessingShape" mc:Ignorable="w14 w15 w16se w16cid w16 w16cex w16sdtdh wp14">
   <w:abstractNum w:abstractNumId="0" w15:restartNumberingAfterBreak="0">
     <w:nsid w:val="77DA2E40"/>
     <w:multiLevelType w:val="hybridMultilevel"/>
@@ -3495,14 +3720,14 @@
       </w:pPr>
     </w:lvl>
   </w:abstractNum>
-  <w:num w:numId="1" w16cid:durableId="1493107668">
+  <w:num w:numId="1">
     <w:abstractNumId w:val="0"/>
   </w:num>
 </w:numbering>
 </file>
 
 <file path=word/styles.xml><?xml version="1.0" encoding="utf-8"?>
-<w:styles xmlns:mc="http://schemas.openxmlformats.org/markup-compatibility/2006" xmlns:r="http://schemas.openxmlformats.org/officeDocument/2006/relationships" xmlns:w="http://schemas.openxmlformats.org/wordprocessingml/2006/main" xmlns:w14="http://schemas.microsoft.com/office/word/2010/wordml" xmlns:w15="http://schemas.microsoft.com/office/word/2012/wordml" xmlns:w16cex="http://schemas.microsoft.com/office/word/2018/wordml/cex" xmlns:w16cid="http://schemas.microsoft.com/office/word/2016/wordml/cid" xmlns:w16="http://schemas.microsoft.com/office/word/2018/wordml" xmlns:w16du="http://schemas.microsoft.com/office/word/2023/wordml/word16du" xmlns:w16sdtdh="http://schemas.microsoft.com/office/word/2020/wordml/sdtdatahash" xmlns:w16se="http://schemas.microsoft.com/office/word/2015/wordml/symex" mc:Ignorable="w14 w15 w16se w16cid w16 w16cex w16sdtdh w16du">
+<w:styles xmlns:mc="http://schemas.openxmlformats.org/markup-compatibility/2006" xmlns:r="http://schemas.openxmlformats.org/officeDocument/2006/relationships" xmlns:w="http://schemas.openxmlformats.org/wordprocessingml/2006/main" xmlns:w14="http://schemas.microsoft.com/office/word/2010/wordml" xmlns:w15="http://schemas.microsoft.com/office/word/2012/wordml" xmlns:w16cex="http://schemas.microsoft.com/office/word/2018/wordml/cex" xmlns:w16cid="http://schemas.microsoft.com/office/word/2016/wordml/cid" xmlns:w16="http://schemas.microsoft.com/office/word/2018/wordml" xmlns:w16sdtdh="http://schemas.microsoft.com/office/word/2020/wordml/sdtdatahash" xmlns:w16se="http://schemas.microsoft.com/office/word/2015/wordml/symex" mc:Ignorable="w14 w15 w16se w16cid w16 w16cex w16sdtdh">
   <w:docDefaults>
     <w:rPrDefault>
       <w:rPr>
@@ -4413,6 +4638,18 @@
       <w:iCs/>
     </w:rPr>
   </w:style>
+  <w:style w:type="character" w:styleId="UnresolvedMention">
+    <w:name w:val="Unresolved Mention"/>
+    <w:basedOn w:val="DefaultParagraphFont"/>
+    <w:uiPriority w:val="99"/>
+    <w:semiHidden/>
+    <w:unhideWhenUsed/>
+    <w:rsid w:val="00E37203"/>
+    <w:rPr>
+      <w:color w:val="605E5C"/>
+      <w:shd w:val="clear" w:color="auto" w:fill="E1DFDD"/>
+    </w:rPr>
+  </w:style>
 </w:styles>
 </file>
 

</xml_diff>